<commit_message>
Inclusão da endereço do repositório no documento
</commit_message>
<xml_diff>
--- a/Template_TCC.docx
+++ b/Template_TCC.docx
@@ -290,6 +290,7 @@
         </w:rPr>
         <w:t>&lt;</w:t>
       </w:r>
+      <w:proofErr w:type="gramStart"/>
       <w:r>
         <w:rPr>
           <w:sz w:val="24"/>
@@ -297,6 +298,7 @@
         </w:rPr>
         <w:t>outubro</w:t>
       </w:r>
+      <w:proofErr w:type="gramEnd"/>
       <w:r>
         <w:rPr>
           <w:sz w:val="24"/>
@@ -8628,8 +8630,19 @@
                 <w:sz w:val="22"/>
                 <w:szCs w:val="22"/>
               </w:rPr>
-              <w:t>Definição da arquitera</w:t>
-            </w:r>
+              <w:t xml:space="preserve">Definição da </w:t>
+            </w:r>
+            <w:proofErr w:type="spellStart"/>
+            <w:r>
+              <w:rPr>
+                <w:rFonts w:ascii="Calibri" w:hAnsi="Calibri" w:cs="Calibri"/>
+                <w:color w:val="000000"/>
+                <w:sz w:val="22"/>
+                <w:szCs w:val="22"/>
+              </w:rPr>
+              <w:t>arquitera</w:t>
+            </w:r>
+            <w:proofErr w:type="spellEnd"/>
           </w:p>
         </w:tc>
         <w:tc>
@@ -8661,7 +8674,27 @@
                 <w:sz w:val="22"/>
                 <w:szCs w:val="22"/>
               </w:rPr>
-              <w:t xml:space="preserve">Realizado curso da framework definida </w:t>
+              <w:t xml:space="preserve">Realizado curso da </w:t>
+            </w:r>
+            <w:proofErr w:type="gramStart"/>
+            <w:r>
+              <w:rPr>
+                <w:rFonts w:ascii="Calibri" w:hAnsi="Calibri" w:cs="Calibri"/>
+                <w:color w:val="000000"/>
+                <w:sz w:val="22"/>
+                <w:szCs w:val="22"/>
+              </w:rPr>
+              <w:t>framework definida</w:t>
+            </w:r>
+            <w:proofErr w:type="gramEnd"/>
+            <w:r>
+              <w:rPr>
+                <w:rFonts w:ascii="Calibri" w:hAnsi="Calibri" w:cs="Calibri"/>
+                <w:color w:val="000000"/>
+                <w:sz w:val="22"/>
+                <w:szCs w:val="22"/>
+              </w:rPr>
+              <w:t xml:space="preserve"> </w:t>
             </w:r>
           </w:p>
         </w:tc>
@@ -8912,8 +8945,19 @@
                 <w:sz w:val="22"/>
                 <w:szCs w:val="22"/>
               </w:rPr>
-              <w:t>Construção do Diagrama de classe de Domíno</w:t>
-            </w:r>
+              <w:t xml:space="preserve">Construção do Diagrama de classe de </w:t>
+            </w:r>
+            <w:proofErr w:type="spellStart"/>
+            <w:r>
+              <w:rPr>
+                <w:rFonts w:ascii="Calibri" w:hAnsi="Calibri" w:cs="Calibri"/>
+                <w:color w:val="000000"/>
+                <w:sz w:val="22"/>
+                <w:szCs w:val="22"/>
+              </w:rPr>
+              <w:t>Domíno</w:t>
+            </w:r>
+            <w:proofErr w:type="spellEnd"/>
           </w:p>
         </w:tc>
         <w:tc>
@@ -9189,6 +9233,7 @@
                 <w:szCs w:val="22"/>
               </w:rPr>
             </w:pPr>
+            <w:proofErr w:type="spellStart"/>
             <w:r>
               <w:rPr>
                 <w:rFonts w:ascii="Calibri" w:hAnsi="Calibri" w:cs="Calibri"/>
@@ -9196,7 +9241,17 @@
                 <w:sz w:val="22"/>
                 <w:szCs w:val="22"/>
               </w:rPr>
-              <w:t>Contrução do Diagrama de Componente</w:t>
+              <w:t>Contrução</w:t>
+            </w:r>
+            <w:proofErr w:type="spellEnd"/>
+            <w:r>
+              <w:rPr>
+                <w:rFonts w:ascii="Calibri" w:hAnsi="Calibri" w:cs="Calibri"/>
+                <w:color w:val="000000"/>
+                <w:sz w:val="22"/>
+                <w:szCs w:val="22"/>
+              </w:rPr>
+              <w:t xml:space="preserve"> do Diagrama de Componente</w:t>
             </w:r>
           </w:p>
         </w:tc>
@@ -9331,6 +9386,7 @@
                 <w:szCs w:val="22"/>
               </w:rPr>
             </w:pPr>
+            <w:proofErr w:type="spellStart"/>
             <w:r>
               <w:rPr>
                 <w:rFonts w:ascii="Calibri" w:hAnsi="Calibri" w:cs="Calibri"/>
@@ -9338,7 +9394,17 @@
                 <w:sz w:val="22"/>
                 <w:szCs w:val="22"/>
               </w:rPr>
-              <w:t>Contrução do Diagrama de Implantação</w:t>
+              <w:t>Contrução</w:t>
+            </w:r>
+            <w:proofErr w:type="spellEnd"/>
+            <w:r>
+              <w:rPr>
+                <w:rFonts w:ascii="Calibri" w:hAnsi="Calibri" w:cs="Calibri"/>
+                <w:color w:val="000000"/>
+                <w:sz w:val="22"/>
+                <w:szCs w:val="22"/>
+              </w:rPr>
+              <w:t xml:space="preserve"> do Diagrama de Implantação</w:t>
             </w:r>
           </w:p>
         </w:tc>
@@ -9473,6 +9539,7 @@
                 <w:szCs w:val="22"/>
               </w:rPr>
             </w:pPr>
+            <w:proofErr w:type="spellStart"/>
             <w:r>
               <w:rPr>
                 <w:rFonts w:ascii="Calibri" w:hAnsi="Calibri" w:cs="Calibri"/>
@@ -9480,7 +9547,17 @@
                 <w:sz w:val="22"/>
                 <w:szCs w:val="22"/>
               </w:rPr>
-              <w:t>Contrução do Diagrama de Implantação</w:t>
+              <w:t>Contrução</w:t>
+            </w:r>
+            <w:proofErr w:type="spellEnd"/>
+            <w:r>
+              <w:rPr>
+                <w:rFonts w:ascii="Calibri" w:hAnsi="Calibri" w:cs="Calibri"/>
+                <w:color w:val="000000"/>
+                <w:sz w:val="22"/>
+                <w:szCs w:val="22"/>
+              </w:rPr>
+              <w:t xml:space="preserve"> do Diagrama de Implantação</w:t>
             </w:r>
           </w:p>
         </w:tc>
@@ -9615,6 +9692,7 @@
                 <w:szCs w:val="22"/>
               </w:rPr>
             </w:pPr>
+            <w:proofErr w:type="spellStart"/>
             <w:r>
               <w:rPr>
                 <w:rFonts w:ascii="Calibri" w:hAnsi="Calibri" w:cs="Calibri"/>
@@ -9622,7 +9700,17 @@
                 <w:sz w:val="22"/>
                 <w:szCs w:val="22"/>
               </w:rPr>
-              <w:t>Contrução da especificação do Requisito de Caso de Uso</w:t>
+              <w:t>Contrução</w:t>
+            </w:r>
+            <w:proofErr w:type="spellEnd"/>
+            <w:r>
+              <w:rPr>
+                <w:rFonts w:ascii="Calibri" w:hAnsi="Calibri" w:cs="Calibri"/>
+                <w:color w:val="000000"/>
+                <w:sz w:val="22"/>
+                <w:szCs w:val="22"/>
+              </w:rPr>
+              <w:t xml:space="preserve"> da especificação do Requisito de Caso de Uso</w:t>
             </w:r>
           </w:p>
         </w:tc>
@@ -9782,7 +9870,27 @@
                 <w:sz w:val="22"/>
                 <w:szCs w:val="22"/>
               </w:rPr>
-              <w:t>Construção da especifição de requisito de interface</w:t>
+              <w:t xml:space="preserve">Construção da </w:t>
+            </w:r>
+            <w:proofErr w:type="spellStart"/>
+            <w:r>
+              <w:rPr>
+                <w:rFonts w:ascii="Calibri" w:hAnsi="Calibri" w:cs="Calibri"/>
+                <w:color w:val="000000"/>
+                <w:sz w:val="22"/>
+                <w:szCs w:val="22"/>
+              </w:rPr>
+              <w:t>especifição</w:t>
+            </w:r>
+            <w:proofErr w:type="spellEnd"/>
+            <w:r>
+              <w:rPr>
+                <w:rFonts w:ascii="Calibri" w:hAnsi="Calibri" w:cs="Calibri"/>
+                <w:color w:val="000000"/>
+                <w:sz w:val="22"/>
+                <w:szCs w:val="22"/>
+              </w:rPr>
+              <w:t xml:space="preserve"> de requisito de interface</w:t>
             </w:r>
           </w:p>
         </w:tc>
@@ -9917,6 +10025,7 @@
                 <w:szCs w:val="22"/>
               </w:rPr>
             </w:pPr>
+            <w:proofErr w:type="spellStart"/>
             <w:r>
               <w:rPr>
                 <w:rFonts w:ascii="Calibri" w:hAnsi="Calibri" w:cs="Calibri"/>
@@ -9924,7 +10033,17 @@
                 <w:sz w:val="22"/>
                 <w:szCs w:val="22"/>
               </w:rPr>
-              <w:t>Contrução da estimativa de Ponto de Função</w:t>
+              <w:t>Contrução</w:t>
+            </w:r>
+            <w:proofErr w:type="spellEnd"/>
+            <w:r>
+              <w:rPr>
+                <w:rFonts w:ascii="Calibri" w:hAnsi="Calibri" w:cs="Calibri"/>
+                <w:color w:val="000000"/>
+                <w:sz w:val="22"/>
+                <w:szCs w:val="22"/>
+              </w:rPr>
+              <w:t xml:space="preserve"> da estimativa de Ponto de Função</w:t>
             </w:r>
           </w:p>
         </w:tc>
@@ -10075,7 +10194,27 @@
                 <w:sz w:val="22"/>
                 <w:szCs w:val="22"/>
               </w:rPr>
-              <w:t>Construção da prototipação de inteface dos casos de uso</w:t>
+              <w:t xml:space="preserve">Construção da prototipação de </w:t>
+            </w:r>
+            <w:proofErr w:type="spellStart"/>
+            <w:r>
+              <w:rPr>
+                <w:rFonts w:ascii="Calibri" w:hAnsi="Calibri" w:cs="Calibri"/>
+                <w:color w:val="000000"/>
+                <w:sz w:val="22"/>
+                <w:szCs w:val="22"/>
+              </w:rPr>
+              <w:t>inteface</w:t>
+            </w:r>
+            <w:proofErr w:type="spellEnd"/>
+            <w:r>
+              <w:rPr>
+                <w:rFonts w:ascii="Calibri" w:hAnsi="Calibri" w:cs="Calibri"/>
+                <w:color w:val="000000"/>
+                <w:sz w:val="22"/>
+                <w:szCs w:val="22"/>
+              </w:rPr>
+              <w:t xml:space="preserve"> dos casos de uso</w:t>
             </w:r>
           </w:p>
         </w:tc>
@@ -10108,8 +10247,19 @@
                 <w:sz w:val="22"/>
                 <w:szCs w:val="22"/>
               </w:rPr>
-              <w:t>Imagem do diagrama anexado neste aquivo</w:t>
-            </w:r>
+              <w:t xml:space="preserve">Imagem do diagrama anexado neste </w:t>
+            </w:r>
+            <w:proofErr w:type="spellStart"/>
+            <w:r>
+              <w:rPr>
+                <w:rFonts w:ascii="Calibri" w:hAnsi="Calibri" w:cs="Calibri"/>
+                <w:color w:val="000000"/>
+                <w:sz w:val="22"/>
+                <w:szCs w:val="22"/>
+              </w:rPr>
+              <w:t>aquivo</w:t>
+            </w:r>
+            <w:proofErr w:type="spellEnd"/>
           </w:p>
         </w:tc>
       </w:tr>
@@ -10250,7 +10400,27 @@
                 <w:sz w:val="22"/>
                 <w:szCs w:val="22"/>
               </w:rPr>
-              <w:t>Planilha de ponto  de função preenchida e anexada nesse arquivo</w:t>
+              <w:t xml:space="preserve">Planilha de </w:t>
+            </w:r>
+            <w:proofErr w:type="gramStart"/>
+            <w:r>
+              <w:rPr>
+                <w:rFonts w:ascii="Calibri" w:hAnsi="Calibri" w:cs="Calibri"/>
+                <w:color w:val="000000"/>
+                <w:sz w:val="22"/>
+                <w:szCs w:val="22"/>
+              </w:rPr>
+              <w:t>ponto  de</w:t>
+            </w:r>
+            <w:proofErr w:type="gramEnd"/>
+            <w:r>
+              <w:rPr>
+                <w:rFonts w:ascii="Calibri" w:hAnsi="Calibri" w:cs="Calibri"/>
+                <w:color w:val="000000"/>
+                <w:sz w:val="22"/>
+                <w:szCs w:val="22"/>
+              </w:rPr>
+              <w:t xml:space="preserve"> função preenchida e anexada nesse arquivo</w:t>
             </w:r>
           </w:p>
         </w:tc>
@@ -10570,8 +10740,39 @@
                 <w:sz w:val="22"/>
                 <w:szCs w:val="22"/>
               </w:rPr>
-              <w:t>Sistema funcional front e back end</w:t>
-            </w:r>
+              <w:t xml:space="preserve">Sistema funcional front e </w:t>
+            </w:r>
+            <w:proofErr w:type="spellStart"/>
+            <w:r>
+              <w:rPr>
+                <w:rFonts w:ascii="Calibri" w:hAnsi="Calibri" w:cs="Calibri"/>
+                <w:color w:val="000000"/>
+                <w:sz w:val="22"/>
+                <w:szCs w:val="22"/>
+              </w:rPr>
+              <w:t>back</w:t>
+            </w:r>
+            <w:proofErr w:type="spellEnd"/>
+            <w:r>
+              <w:rPr>
+                <w:rFonts w:ascii="Calibri" w:hAnsi="Calibri" w:cs="Calibri"/>
+                <w:color w:val="000000"/>
+                <w:sz w:val="22"/>
+                <w:szCs w:val="22"/>
+              </w:rPr>
+              <w:t xml:space="preserve"> </w:t>
+            </w:r>
+            <w:proofErr w:type="spellStart"/>
+            <w:r>
+              <w:rPr>
+                <w:rFonts w:ascii="Calibri" w:hAnsi="Calibri" w:cs="Calibri"/>
+                <w:color w:val="000000"/>
+                <w:sz w:val="22"/>
+                <w:szCs w:val="22"/>
+              </w:rPr>
+              <w:t>end</w:t>
+            </w:r>
+            <w:proofErr w:type="spellEnd"/>
           </w:p>
         </w:tc>
       </w:tr>
@@ -10672,6 +10873,7 @@
                 <w:szCs w:val="22"/>
               </w:rPr>
             </w:pPr>
+            <w:proofErr w:type="spellStart"/>
             <w:r>
               <w:rPr>
                 <w:rFonts w:ascii="Calibri" w:hAnsi="Calibri" w:cs="Calibri"/>
@@ -10679,7 +10881,17 @@
                 <w:sz w:val="22"/>
                 <w:szCs w:val="22"/>
               </w:rPr>
-              <w:t>Contrução do plano de teste</w:t>
+              <w:t>Contrução</w:t>
+            </w:r>
+            <w:proofErr w:type="spellEnd"/>
+            <w:r>
+              <w:rPr>
+                <w:rFonts w:ascii="Calibri" w:hAnsi="Calibri" w:cs="Calibri"/>
+                <w:color w:val="000000"/>
+                <w:sz w:val="22"/>
+                <w:szCs w:val="22"/>
+              </w:rPr>
+              <w:t xml:space="preserve"> do plano de teste</w:t>
             </w:r>
           </w:p>
         </w:tc>
@@ -11177,9 +11389,11 @@
       <w:r>
         <w:t xml:space="preserve">Tela de </w:t>
       </w:r>
+      <w:proofErr w:type="spellStart"/>
       <w:r>
         <w:t>Login</w:t>
       </w:r>
+      <w:proofErr w:type="spellEnd"/>
       <w:r>
         <w:t>&gt;</w:t>
       </w:r>
@@ -11544,9 +11758,11 @@
             <w:pPr>
               <w:pStyle w:val="Tabela"/>
             </w:pPr>
+            <w:proofErr w:type="spellStart"/>
             <w:r>
               <w:t>Login</w:t>
             </w:r>
+            <w:proofErr w:type="spellEnd"/>
           </w:p>
         </w:tc>
         <w:tc>
@@ -11565,12 +11781,25 @@
             <w:pPr>
               <w:pStyle w:val="Tabela"/>
             </w:pPr>
-            <w:r>
-              <w:t>de login do</w:t>
-            </w:r>
+            <w:proofErr w:type="gramStart"/>
+            <w:r>
+              <w:t>de</w:t>
+            </w:r>
+            <w:proofErr w:type="gramEnd"/>
             <w:r>
               <w:t xml:space="preserve"> </w:t>
             </w:r>
+            <w:proofErr w:type="spellStart"/>
+            <w:r>
+              <w:t>login</w:t>
+            </w:r>
+            <w:proofErr w:type="spellEnd"/>
+            <w:r>
+              <w:t xml:space="preserve"> do</w:t>
+            </w:r>
+            <w:r>
+              <w:t xml:space="preserve"> </w:t>
+            </w:r>
             <w:r>
               <w:t>u</w:t>
             </w:r>
@@ -11616,9 +11845,11 @@
             <w:pPr>
               <w:pStyle w:val="Tabela"/>
             </w:pPr>
+            <w:proofErr w:type="spellStart"/>
             <w:r>
               <w:t>String</w:t>
             </w:r>
+            <w:proofErr w:type="spellEnd"/>
           </w:p>
         </w:tc>
         <w:tc>
@@ -11703,9 +11934,11 @@
             <w:pPr>
               <w:pStyle w:val="Tabela"/>
             </w:pPr>
+            <w:proofErr w:type="gramStart"/>
             <w:r>
               <w:t>texto</w:t>
             </w:r>
+            <w:proofErr w:type="gramEnd"/>
           </w:p>
         </w:tc>
         <w:tc>
@@ -11716,9 +11949,11 @@
             <w:pPr>
               <w:pStyle w:val="Tabela"/>
             </w:pPr>
+            <w:proofErr w:type="spellStart"/>
             <w:r>
               <w:t>String</w:t>
             </w:r>
+            <w:proofErr w:type="spellEnd"/>
           </w:p>
         </w:tc>
         <w:tc>
@@ -11863,9 +12098,11 @@
             <w:pPr>
               <w:pStyle w:val="Tabela"/>
             </w:pPr>
+            <w:proofErr w:type="spellStart"/>
             <w:r>
               <w:t>Logar</w:t>
             </w:r>
+            <w:proofErr w:type="spellEnd"/>
           </w:p>
         </w:tc>
         <w:tc>
@@ -12375,9 +12612,11 @@
             <w:pPr>
               <w:pStyle w:val="Tabela"/>
             </w:pPr>
+            <w:proofErr w:type="spellStart"/>
             <w:r>
               <w:t>Logout</w:t>
             </w:r>
+            <w:proofErr w:type="spellEnd"/>
           </w:p>
         </w:tc>
         <w:tc>
@@ -12758,9 +12997,11 @@
             <w:r>
               <w:t xml:space="preserve">Nome </w:t>
             </w:r>
+            <w:proofErr w:type="gramStart"/>
             <w:r>
               <w:t>da  Aula</w:t>
             </w:r>
+            <w:proofErr w:type="gramEnd"/>
           </w:p>
         </w:tc>
         <w:tc>
@@ -12797,9 +13038,11 @@
             <w:pPr>
               <w:pStyle w:val="Tabela"/>
             </w:pPr>
+            <w:proofErr w:type="spellStart"/>
             <w:r>
               <w:t>String</w:t>
             </w:r>
+            <w:proofErr w:type="spellEnd"/>
           </w:p>
         </w:tc>
         <w:tc>
@@ -13085,9 +13328,11 @@
             <w:pPr>
               <w:pStyle w:val="Tabela"/>
             </w:pPr>
+            <w:proofErr w:type="spellStart"/>
             <w:r>
               <w:t>String</w:t>
             </w:r>
+            <w:proofErr w:type="spellEnd"/>
           </w:p>
         </w:tc>
         <w:tc>
@@ -13166,9 +13411,13 @@
             <w:pPr>
               <w:pStyle w:val="Tabela"/>
             </w:pPr>
+            <w:proofErr w:type="spellStart"/>
+            <w:proofErr w:type="gramStart"/>
             <w:r>
               <w:t>checkbox</w:t>
             </w:r>
+            <w:proofErr w:type="spellEnd"/>
+            <w:proofErr w:type="gramEnd"/>
           </w:p>
         </w:tc>
         <w:tc>
@@ -13883,9 +14132,11 @@
             <w:r>
               <w:t xml:space="preserve">Nome </w:t>
             </w:r>
+            <w:proofErr w:type="gramStart"/>
             <w:r>
               <w:t>da  Aula</w:t>
             </w:r>
+            <w:proofErr w:type="gramEnd"/>
           </w:p>
         </w:tc>
         <w:tc>
@@ -13922,9 +14173,11 @@
             <w:pPr>
               <w:pStyle w:val="Tabela"/>
             </w:pPr>
+            <w:proofErr w:type="spellStart"/>
             <w:r>
               <w:t>String</w:t>
             </w:r>
+            <w:proofErr w:type="spellEnd"/>
           </w:p>
         </w:tc>
         <w:tc>
@@ -14210,9 +14463,11 @@
             <w:pPr>
               <w:pStyle w:val="Tabela"/>
             </w:pPr>
+            <w:proofErr w:type="spellStart"/>
             <w:r>
               <w:t>String</w:t>
             </w:r>
+            <w:proofErr w:type="spellEnd"/>
           </w:p>
         </w:tc>
         <w:tc>
@@ -14291,9 +14546,13 @@
             <w:pPr>
               <w:pStyle w:val="Tabela"/>
             </w:pPr>
+            <w:proofErr w:type="spellStart"/>
+            <w:proofErr w:type="gramStart"/>
             <w:r>
               <w:t>checkbox</w:t>
             </w:r>
+            <w:proofErr w:type="spellEnd"/>
+            <w:proofErr w:type="gramEnd"/>
           </w:p>
         </w:tc>
         <w:tc>
@@ -15135,9 +15394,11 @@
             <w:pPr>
               <w:pStyle w:val="Tabela"/>
             </w:pPr>
+            <w:proofErr w:type="spellStart"/>
             <w:r>
               <w:t>String</w:t>
             </w:r>
+            <w:proofErr w:type="spellEnd"/>
           </w:p>
         </w:tc>
         <w:tc>
@@ -15426,9 +15687,11 @@
             <w:pPr>
               <w:pStyle w:val="Tabela"/>
             </w:pPr>
+            <w:proofErr w:type="spellStart"/>
             <w:r>
               <w:t>String</w:t>
             </w:r>
+            <w:proofErr w:type="spellEnd"/>
           </w:p>
         </w:tc>
         <w:tc>
@@ -16032,10 +16295,16 @@
           <w:p>
             <w:pPr>
               <w:pStyle w:val="Tabela"/>
-              <w:numPr>
-                <w:ilvl w:val="0"/>
-                <w:numId w:val="9"/>
-              </w:numPr>
+              <w:ind w:left="360"/>
+            </w:pPr>
+            <w:r>
+              <w:t>1</w:t>
+            </w:r>
+          </w:p>
+          <w:p>
+            <w:pPr>
+              <w:pStyle w:val="Tabela"/>
+              <w:ind w:left="360"/>
             </w:pPr>
           </w:p>
         </w:tc>
@@ -16099,9 +16368,11 @@
             <w:pPr>
               <w:pStyle w:val="Tabela"/>
             </w:pPr>
+            <w:proofErr w:type="spellStart"/>
             <w:r>
               <w:t>String</w:t>
             </w:r>
+            <w:proofErr w:type="spellEnd"/>
           </w:p>
         </w:tc>
         <w:tc>
@@ -16129,11 +16400,11 @@
           <w:p>
             <w:pPr>
               <w:pStyle w:val="Tabela"/>
-              <w:numPr>
-                <w:ilvl w:val="0"/>
-                <w:numId w:val="9"/>
-              </w:numPr>
-            </w:pPr>
+              <w:ind w:left="360"/>
+            </w:pPr>
+            <w:r>
+              <w:t>2</w:t>
+            </w:r>
           </w:p>
         </w:tc>
         <w:tc>
@@ -16226,11 +16497,11 @@
           <w:p>
             <w:pPr>
               <w:pStyle w:val="Tabela"/>
-              <w:numPr>
-                <w:ilvl w:val="0"/>
-                <w:numId w:val="9"/>
-              </w:numPr>
-            </w:pPr>
+              <w:ind w:left="360"/>
+            </w:pPr>
+            <w:r>
+              <w:t>3</w:t>
+            </w:r>
           </w:p>
         </w:tc>
         <w:tc>
@@ -16323,11 +16594,11 @@
           <w:p>
             <w:pPr>
               <w:pStyle w:val="Tabela"/>
-              <w:numPr>
-                <w:ilvl w:val="0"/>
-                <w:numId w:val="9"/>
-              </w:numPr>
-            </w:pPr>
+              <w:ind w:left="360"/>
+            </w:pPr>
+            <w:r>
+              <w:t>4</w:t>
+            </w:r>
           </w:p>
         </w:tc>
         <w:tc>
@@ -16387,9 +16658,11 @@
             <w:pPr>
               <w:pStyle w:val="Tabela"/>
             </w:pPr>
+            <w:proofErr w:type="spellStart"/>
             <w:r>
               <w:t>String</w:t>
             </w:r>
+            <w:proofErr w:type="spellEnd"/>
           </w:p>
         </w:tc>
         <w:tc>
@@ -16508,6 +16781,7 @@
       <w:tr>
         <w:trPr>
           <w:cantSplit/>
+          <w:trHeight w:val="599"/>
         </w:trPr>
         <w:tc>
           <w:tcPr>
@@ -16516,11 +16790,11 @@
           <w:p>
             <w:pPr>
               <w:pStyle w:val="Tabela"/>
-              <w:numPr>
-                <w:ilvl w:val="0"/>
-                <w:numId w:val="20"/>
-              </w:numPr>
-            </w:pPr>
+              <w:jc w:val="center"/>
+            </w:pPr>
+            <w:r>
+              <w:t>1</w:t>
+            </w:r>
           </w:p>
         </w:tc>
         <w:tc>
@@ -16571,11 +16845,11 @@
           <w:p>
             <w:pPr>
               <w:pStyle w:val="Tabela"/>
-              <w:numPr>
-                <w:ilvl w:val="0"/>
-                <w:numId w:val="20"/>
-              </w:numPr>
-            </w:pPr>
+              <w:jc w:val="center"/>
+            </w:pPr>
+            <w:r>
+              <w:t>2</w:t>
+            </w:r>
           </w:p>
         </w:tc>
         <w:tc>
@@ -16632,11 +16906,11 @@
           <w:p>
             <w:pPr>
               <w:pStyle w:val="Tabela"/>
-              <w:numPr>
-                <w:ilvl w:val="0"/>
-                <w:numId w:val="20"/>
-              </w:numPr>
-            </w:pPr>
+              <w:jc w:val="center"/>
+            </w:pPr>
+            <w:r>
+              <w:t>3</w:t>
+            </w:r>
           </w:p>
         </w:tc>
         <w:tc>
@@ -16687,11 +16961,11 @@
           <w:p>
             <w:pPr>
               <w:pStyle w:val="Tabela"/>
-              <w:numPr>
-                <w:ilvl w:val="0"/>
-                <w:numId w:val="20"/>
-              </w:numPr>
-            </w:pPr>
+              <w:jc w:val="center"/>
+            </w:pPr>
+            <w:r>
+              <w:t>4</w:t>
+            </w:r>
           </w:p>
         </w:tc>
         <w:tc>
@@ -17040,11 +17314,11 @@
           <w:p>
             <w:pPr>
               <w:pStyle w:val="Tabela"/>
-              <w:numPr>
-                <w:ilvl w:val="0"/>
-                <w:numId w:val="9"/>
-              </w:numPr>
-            </w:pPr>
+              <w:ind w:left="360"/>
+            </w:pPr>
+            <w:r>
+              <w:t>1</w:t>
+            </w:r>
           </w:p>
         </w:tc>
         <w:tc>
@@ -17094,8 +17368,18 @@
             <w:pPr>
               <w:pStyle w:val="Tabela"/>
             </w:pPr>
-            <w:r>
-              <w:t>a-z, A-Z</w:t>
+            <w:proofErr w:type="spellStart"/>
+            <w:proofErr w:type="gramStart"/>
+            <w:r>
+              <w:t>a</w:t>
+            </w:r>
+            <w:proofErr w:type="gramEnd"/>
+            <w:r>
+              <w:t>-z</w:t>
+            </w:r>
+            <w:proofErr w:type="spellEnd"/>
+            <w:r>
+              <w:t>, A-Z</w:t>
             </w:r>
           </w:p>
         </w:tc>
@@ -17107,9 +17391,11 @@
             <w:pPr>
               <w:pStyle w:val="Tabela"/>
             </w:pPr>
+            <w:proofErr w:type="spellStart"/>
             <w:r>
               <w:t>String</w:t>
             </w:r>
+            <w:proofErr w:type="spellEnd"/>
           </w:p>
         </w:tc>
         <w:tc>
@@ -17137,11 +17423,11 @@
           <w:p>
             <w:pPr>
               <w:pStyle w:val="Tabela"/>
-              <w:numPr>
-                <w:ilvl w:val="0"/>
-                <w:numId w:val="9"/>
-              </w:numPr>
-            </w:pPr>
+              <w:ind w:left="360"/>
+            </w:pPr>
+            <w:r>
+              <w:t>2</w:t>
+            </w:r>
           </w:p>
         </w:tc>
         <w:tc>
@@ -17234,11 +17520,11 @@
           <w:p>
             <w:pPr>
               <w:pStyle w:val="Tabela"/>
-              <w:numPr>
-                <w:ilvl w:val="0"/>
-                <w:numId w:val="9"/>
-              </w:numPr>
-            </w:pPr>
+              <w:ind w:left="360"/>
+            </w:pPr>
+            <w:r>
+              <w:t>3</w:t>
+            </w:r>
           </w:p>
         </w:tc>
         <w:tc>
@@ -17331,11 +17617,11 @@
           <w:p>
             <w:pPr>
               <w:pStyle w:val="Tabela"/>
-              <w:numPr>
-                <w:ilvl w:val="0"/>
-                <w:numId w:val="9"/>
-              </w:numPr>
-            </w:pPr>
+              <w:ind w:left="360"/>
+            </w:pPr>
+            <w:r>
+              <w:t>4</w:t>
+            </w:r>
           </w:p>
         </w:tc>
         <w:tc>
@@ -17360,7 +17646,15 @@
               <w:pStyle w:val="Tabela"/>
             </w:pPr>
             <w:r>
-              <w:t>Descrição do email do cliente</w:t>
+              <w:t xml:space="preserve">Descrição do </w:t>
+            </w:r>
+            <w:proofErr w:type="spellStart"/>
+            <w:r>
+              <w:t>email</w:t>
+            </w:r>
+            <w:proofErr w:type="spellEnd"/>
+            <w:r>
+              <w:t xml:space="preserve"> do cliente</w:t>
             </w:r>
           </w:p>
         </w:tc>
@@ -17417,8 +17711,13 @@
             <w:pPr>
               <w:pStyle w:val="Tabela"/>
             </w:pPr>
-            <w:r>
-              <w:t>Email valido</w:t>
+            <w:proofErr w:type="spellStart"/>
+            <w:r>
+              <w:t>Email</w:t>
+            </w:r>
+            <w:proofErr w:type="spellEnd"/>
+            <w:r>
+              <w:t xml:space="preserve"> valido</w:t>
             </w:r>
           </w:p>
         </w:tc>
@@ -17488,9 +17787,11 @@
             <w:pPr>
               <w:pStyle w:val="Tabela"/>
             </w:pPr>
+            <w:proofErr w:type="gramStart"/>
             <w:r>
               <w:t>texto</w:t>
             </w:r>
+            <w:proofErr w:type="gramEnd"/>
           </w:p>
         </w:tc>
         <w:tc>
@@ -17501,9 +17802,11 @@
             <w:pPr>
               <w:pStyle w:val="Tabela"/>
             </w:pPr>
+            <w:proofErr w:type="spellStart"/>
             <w:r>
               <w:t>String</w:t>
             </w:r>
+            <w:proofErr w:type="spellEnd"/>
           </w:p>
         </w:tc>
         <w:tc>
@@ -17592,9 +17895,11 @@
             <w:tcW w:w="993" w:type="dxa"/>
           </w:tcPr>
           <w:p>
+            <w:proofErr w:type="spellStart"/>
             <w:r>
               <w:t>String</w:t>
             </w:r>
+            <w:proofErr w:type="spellEnd"/>
           </w:p>
         </w:tc>
         <w:tc>
@@ -17683,9 +17988,11 @@
             <w:tcW w:w="993" w:type="dxa"/>
           </w:tcPr>
           <w:p>
+            <w:proofErr w:type="spellStart"/>
             <w:r>
               <w:t>String</w:t>
             </w:r>
+            <w:proofErr w:type="spellEnd"/>
           </w:p>
         </w:tc>
         <w:tc>
@@ -17774,9 +18081,11 @@
             <w:tcW w:w="993" w:type="dxa"/>
           </w:tcPr>
           <w:p>
+            <w:proofErr w:type="spellStart"/>
             <w:r>
               <w:t>String</w:t>
             </w:r>
+            <w:proofErr w:type="spellEnd"/>
           </w:p>
         </w:tc>
         <w:tc>
@@ -17871,9 +18180,11 @@
             <w:pPr>
               <w:pStyle w:val="Tabela"/>
             </w:pPr>
+            <w:proofErr w:type="spellStart"/>
             <w:r>
               <w:t>String</w:t>
             </w:r>
+            <w:proofErr w:type="spellEnd"/>
           </w:p>
         </w:tc>
         <w:tc>
@@ -17968,9 +18279,11 @@
             <w:pPr>
               <w:pStyle w:val="Tabela"/>
             </w:pPr>
+            <w:proofErr w:type="spellStart"/>
             <w:r>
               <w:t>String</w:t>
             </w:r>
+            <w:proofErr w:type="spellEnd"/>
           </w:p>
         </w:tc>
         <w:tc>
@@ -18039,9 +18352,21 @@
             <w:pPr>
               <w:pStyle w:val="Tabela"/>
             </w:pPr>
-            <w:r>
-              <w:t>dd/mm/aaaa</w:t>
-            </w:r>
+            <w:proofErr w:type="spellStart"/>
+            <w:proofErr w:type="gramStart"/>
+            <w:r>
+              <w:t>dd</w:t>
+            </w:r>
+            <w:proofErr w:type="spellEnd"/>
+            <w:proofErr w:type="gramEnd"/>
+            <w:r>
+              <w:t>/mm/</w:t>
+            </w:r>
+            <w:proofErr w:type="spellStart"/>
+            <w:r>
+              <w:t>aaaa</w:t>
+            </w:r>
+            <w:proofErr w:type="spellEnd"/>
           </w:p>
         </w:tc>
         <w:tc>
@@ -18052,9 +18377,11 @@
             <w:pPr>
               <w:pStyle w:val="Tabela"/>
             </w:pPr>
+            <w:proofErr w:type="gramStart"/>
             <w:r>
               <w:t>data</w:t>
             </w:r>
+            <w:proofErr w:type="gramEnd"/>
           </w:p>
         </w:tc>
         <w:tc>
@@ -18133,9 +18460,21 @@
             <w:pPr>
               <w:pStyle w:val="Tabela"/>
             </w:pPr>
-            <w:r>
-              <w:t>dd/mm/aaaa</w:t>
-            </w:r>
+            <w:proofErr w:type="spellStart"/>
+            <w:proofErr w:type="gramStart"/>
+            <w:r>
+              <w:t>dd</w:t>
+            </w:r>
+            <w:proofErr w:type="spellEnd"/>
+            <w:proofErr w:type="gramEnd"/>
+            <w:r>
+              <w:t>/mm/</w:t>
+            </w:r>
+            <w:proofErr w:type="spellStart"/>
+            <w:r>
+              <w:t>aaaa</w:t>
+            </w:r>
+            <w:proofErr w:type="spellEnd"/>
           </w:p>
         </w:tc>
         <w:tc>
@@ -18146,9 +18485,11 @@
             <w:pPr>
               <w:pStyle w:val="Tabela"/>
             </w:pPr>
+            <w:proofErr w:type="gramStart"/>
             <w:r>
               <w:t>data</w:t>
             </w:r>
+            <w:proofErr w:type="gramEnd"/>
           </w:p>
         </w:tc>
         <w:tc>
@@ -18253,9 +18594,11 @@
             <w:pPr>
               <w:pStyle w:val="Tabela"/>
             </w:pPr>
+            <w:proofErr w:type="spellStart"/>
             <w:r>
               <w:t>String</w:t>
             </w:r>
+            <w:proofErr w:type="spellEnd"/>
           </w:p>
         </w:tc>
         <w:tc>
@@ -18337,9 +18680,11 @@
             <w:pPr>
               <w:pStyle w:val="Tabela"/>
             </w:pPr>
+            <w:proofErr w:type="spellStart"/>
             <w:r>
               <w:t>Number</w:t>
             </w:r>
+            <w:proofErr w:type="spellEnd"/>
           </w:p>
         </w:tc>
         <w:tc>
@@ -18350,9 +18695,13 @@
             <w:pPr>
               <w:pStyle w:val="Tabela"/>
             </w:pPr>
+            <w:proofErr w:type="spellStart"/>
+            <w:proofErr w:type="gramStart"/>
             <w:r>
               <w:t>numerico</w:t>
             </w:r>
+            <w:proofErr w:type="spellEnd"/>
+            <w:proofErr w:type="gramEnd"/>
           </w:p>
         </w:tc>
         <w:tc>
@@ -18367,8 +18716,13 @@
               <w:t>Limite de valor 2-2</w:t>
             </w:r>
             <w:r>
-              <w:t>, máximo 10 digitos</w:t>
-            </w:r>
+              <w:t xml:space="preserve">, máximo 10 </w:t>
+            </w:r>
+            <w:proofErr w:type="spellStart"/>
+            <w:r>
+              <w:t>digitos</w:t>
+            </w:r>
+            <w:proofErr w:type="spellEnd"/>
           </w:p>
         </w:tc>
       </w:tr>
@@ -18483,11 +18837,11 @@
           <w:p>
             <w:pPr>
               <w:pStyle w:val="Tabela"/>
-              <w:numPr>
-                <w:ilvl w:val="0"/>
-                <w:numId w:val="10"/>
-              </w:numPr>
-            </w:pPr>
+              <w:ind w:left="360"/>
+            </w:pPr>
+            <w:r>
+              <w:t>1</w:t>
+            </w:r>
           </w:p>
         </w:tc>
         <w:tc>
@@ -18547,11 +18901,11 @@
           <w:p>
             <w:pPr>
               <w:pStyle w:val="Tabela"/>
-              <w:numPr>
-                <w:ilvl w:val="0"/>
-                <w:numId w:val="10"/>
-              </w:numPr>
-            </w:pPr>
+              <w:ind w:left="360"/>
+            </w:pPr>
+            <w:r>
+              <w:t>2</w:t>
+            </w:r>
           </w:p>
         </w:tc>
         <w:tc>
@@ -18962,11 +19316,11 @@
           <w:p>
             <w:pPr>
               <w:pStyle w:val="Tabela"/>
-              <w:numPr>
-                <w:ilvl w:val="0"/>
-                <w:numId w:val="9"/>
-              </w:numPr>
-            </w:pPr>
+              <w:ind w:left="360"/>
+            </w:pPr>
+            <w:r>
+              <w:t>1</w:t>
+            </w:r>
           </w:p>
         </w:tc>
         <w:tc>
@@ -19029,9 +19383,11 @@
             <w:pPr>
               <w:pStyle w:val="Tabela"/>
             </w:pPr>
+            <w:proofErr w:type="spellStart"/>
             <w:r>
               <w:t>String</w:t>
             </w:r>
+            <w:proofErr w:type="spellEnd"/>
           </w:p>
         </w:tc>
         <w:tc>
@@ -19059,11 +19415,11 @@
           <w:p>
             <w:pPr>
               <w:pStyle w:val="Tabela"/>
-              <w:numPr>
-                <w:ilvl w:val="0"/>
-                <w:numId w:val="9"/>
-              </w:numPr>
-            </w:pPr>
+              <w:ind w:left="360"/>
+            </w:pPr>
+            <w:r>
+              <w:t>2</w:t>
+            </w:r>
           </w:p>
         </w:tc>
         <w:tc>
@@ -19126,9 +19482,11 @@
             <w:pPr>
               <w:pStyle w:val="Tabela"/>
             </w:pPr>
+            <w:proofErr w:type="spellStart"/>
             <w:r>
               <w:t>String</w:t>
             </w:r>
+            <w:proofErr w:type="spellEnd"/>
           </w:p>
         </w:tc>
         <w:tc>
@@ -19153,11 +19511,11 @@
           <w:p>
             <w:pPr>
               <w:pStyle w:val="Tabela"/>
-              <w:numPr>
-                <w:ilvl w:val="0"/>
-                <w:numId w:val="9"/>
-              </w:numPr>
-            </w:pPr>
+              <w:ind w:left="360"/>
+            </w:pPr>
+            <w:r>
+              <w:t>3</w:t>
+            </w:r>
           </w:p>
         </w:tc>
         <w:tc>
@@ -19220,9 +19578,13 @@
             <w:pPr>
               <w:pStyle w:val="Tabela"/>
             </w:pPr>
+            <w:proofErr w:type="spellStart"/>
+            <w:proofErr w:type="gramStart"/>
             <w:r>
               <w:t>string</w:t>
             </w:r>
+            <w:proofErr w:type="spellEnd"/>
+            <w:proofErr w:type="gramEnd"/>
           </w:p>
         </w:tc>
         <w:tc>
@@ -19253,11 +19615,11 @@
           <w:p>
             <w:pPr>
               <w:pStyle w:val="Tabela"/>
-              <w:numPr>
-                <w:ilvl w:val="0"/>
-                <w:numId w:val="9"/>
-              </w:numPr>
-            </w:pPr>
+              <w:ind w:left="360"/>
+            </w:pPr>
+            <w:r>
+              <w:t>4</w:t>
+            </w:r>
           </w:p>
         </w:tc>
         <w:tc>
@@ -19282,7 +19644,15 @@
               <w:pStyle w:val="Tabela"/>
             </w:pPr>
             <w:r>
-              <w:t>Descrição do email do cliente</w:t>
+              <w:t xml:space="preserve">Descrição do </w:t>
+            </w:r>
+            <w:proofErr w:type="spellStart"/>
+            <w:r>
+              <w:t>email</w:t>
+            </w:r>
+            <w:proofErr w:type="spellEnd"/>
+            <w:r>
+              <w:t xml:space="preserve"> do cliente</w:t>
             </w:r>
           </w:p>
         </w:tc>
@@ -19323,9 +19693,13 @@
             <w:pPr>
               <w:pStyle w:val="Tabela"/>
             </w:pPr>
+            <w:proofErr w:type="spellStart"/>
+            <w:proofErr w:type="gramStart"/>
             <w:r>
               <w:t>string</w:t>
             </w:r>
+            <w:proofErr w:type="spellEnd"/>
+            <w:proofErr w:type="gramEnd"/>
           </w:p>
         </w:tc>
         <w:tc>
@@ -19359,11 +19733,11 @@
           <w:p>
             <w:pPr>
               <w:pStyle w:val="Tabela"/>
-              <w:numPr>
-                <w:ilvl w:val="0"/>
-                <w:numId w:val="9"/>
-              </w:numPr>
-            </w:pPr>
+              <w:ind w:left="360"/>
+            </w:pPr>
+            <w:r>
+              <w:t>5</w:t>
+            </w:r>
           </w:p>
         </w:tc>
         <w:tc>
@@ -19413,8 +19787,18 @@
             <w:pPr>
               <w:pStyle w:val="Tabela"/>
             </w:pPr>
-            <w:r>
-              <w:t>a-z, A-Z, ou 0-9</w:t>
+            <w:proofErr w:type="spellStart"/>
+            <w:proofErr w:type="gramStart"/>
+            <w:r>
+              <w:t>a</w:t>
+            </w:r>
+            <w:proofErr w:type="gramEnd"/>
+            <w:r>
+              <w:t>-z</w:t>
+            </w:r>
+            <w:proofErr w:type="spellEnd"/>
+            <w:r>
+              <w:t>, A-Z, ou 0-9</w:t>
             </w:r>
           </w:p>
         </w:tc>
@@ -19426,9 +19810,11 @@
             <w:pPr>
               <w:pStyle w:val="Tabela"/>
             </w:pPr>
+            <w:proofErr w:type="spellStart"/>
             <w:r>
               <w:t>String</w:t>
             </w:r>
+            <w:proofErr w:type="spellEnd"/>
           </w:p>
         </w:tc>
         <w:tc>
@@ -19453,11 +19839,11 @@
           <w:p>
             <w:pPr>
               <w:pStyle w:val="Tabela"/>
-              <w:numPr>
-                <w:ilvl w:val="0"/>
-                <w:numId w:val="9"/>
-              </w:numPr>
-            </w:pPr>
+              <w:ind w:left="360"/>
+            </w:pPr>
+            <w:r>
+              <w:t>6</w:t>
+            </w:r>
           </w:p>
         </w:tc>
         <w:tc>
@@ -19507,8 +19893,18 @@
             <w:pPr>
               <w:pStyle w:val="Tabela"/>
             </w:pPr>
-            <w:r>
-              <w:t>a-z, A-Z, ou 0-9</w:t>
+            <w:proofErr w:type="spellStart"/>
+            <w:proofErr w:type="gramStart"/>
+            <w:r>
+              <w:t>a</w:t>
+            </w:r>
+            <w:proofErr w:type="gramEnd"/>
+            <w:r>
+              <w:t>-z</w:t>
+            </w:r>
+            <w:proofErr w:type="spellEnd"/>
+            <w:r>
+              <w:t>, A-Z, ou 0-9</w:t>
             </w:r>
           </w:p>
         </w:tc>
@@ -19517,9 +19913,11 @@
             <w:tcW w:w="993" w:type="dxa"/>
           </w:tcPr>
           <w:p>
+            <w:proofErr w:type="spellStart"/>
             <w:r>
               <w:t>String</w:t>
             </w:r>
+            <w:proofErr w:type="spellEnd"/>
           </w:p>
         </w:tc>
         <w:tc>
@@ -19544,11 +19942,11 @@
           <w:p>
             <w:pPr>
               <w:pStyle w:val="Tabela"/>
-              <w:numPr>
-                <w:ilvl w:val="0"/>
-                <w:numId w:val="9"/>
-              </w:numPr>
-            </w:pPr>
+              <w:ind w:left="360"/>
+            </w:pPr>
+            <w:r>
+              <w:t>7</w:t>
+            </w:r>
           </w:p>
         </w:tc>
         <w:tc>
@@ -19598,8 +19996,18 @@
             <w:pPr>
               <w:pStyle w:val="Tabela"/>
             </w:pPr>
-            <w:r>
-              <w:t>a-z, A-Z</w:t>
+            <w:proofErr w:type="spellStart"/>
+            <w:proofErr w:type="gramStart"/>
+            <w:r>
+              <w:t>a</w:t>
+            </w:r>
+            <w:proofErr w:type="gramEnd"/>
+            <w:r>
+              <w:t>-z</w:t>
+            </w:r>
+            <w:proofErr w:type="spellEnd"/>
+            <w:r>
+              <w:t>, A-Z</w:t>
             </w:r>
           </w:p>
         </w:tc>
@@ -19608,9 +20016,11 @@
             <w:tcW w:w="993" w:type="dxa"/>
           </w:tcPr>
           <w:p>
+            <w:proofErr w:type="spellStart"/>
             <w:r>
               <w:t>String</w:t>
             </w:r>
+            <w:proofErr w:type="spellEnd"/>
           </w:p>
         </w:tc>
         <w:tc>
@@ -19635,11 +20045,11 @@
           <w:p>
             <w:pPr>
               <w:pStyle w:val="Tabela"/>
-              <w:numPr>
-                <w:ilvl w:val="0"/>
-                <w:numId w:val="9"/>
-              </w:numPr>
-            </w:pPr>
+              <w:ind w:left="360"/>
+            </w:pPr>
+            <w:r>
+              <w:t>8</w:t>
+            </w:r>
           </w:p>
         </w:tc>
         <w:tc>
@@ -19689,8 +20099,18 @@
             <w:pPr>
               <w:pStyle w:val="Tabela"/>
             </w:pPr>
-            <w:r>
-              <w:t>a-z, A-Z</w:t>
+            <w:proofErr w:type="spellStart"/>
+            <w:proofErr w:type="gramStart"/>
+            <w:r>
+              <w:t>a</w:t>
+            </w:r>
+            <w:proofErr w:type="gramEnd"/>
+            <w:r>
+              <w:t>-z</w:t>
+            </w:r>
+            <w:proofErr w:type="spellEnd"/>
+            <w:r>
+              <w:t>, A-Z</w:t>
             </w:r>
           </w:p>
         </w:tc>
@@ -19699,9 +20119,11 @@
             <w:tcW w:w="993" w:type="dxa"/>
           </w:tcPr>
           <w:p>
+            <w:proofErr w:type="spellStart"/>
             <w:r>
               <w:t>String</w:t>
             </w:r>
+            <w:proofErr w:type="spellEnd"/>
           </w:p>
         </w:tc>
         <w:tc>
@@ -19729,11 +20151,11 @@
           <w:p>
             <w:pPr>
               <w:pStyle w:val="Tabela"/>
-              <w:numPr>
-                <w:ilvl w:val="0"/>
-                <w:numId w:val="9"/>
-              </w:numPr>
-            </w:pPr>
+              <w:ind w:left="360"/>
+            </w:pPr>
+            <w:r>
+              <w:t>9</w:t>
+            </w:r>
           </w:p>
         </w:tc>
         <w:tc>
@@ -19783,8 +20205,18 @@
             <w:pPr>
               <w:pStyle w:val="Tabela"/>
             </w:pPr>
-            <w:r>
-              <w:t>a-z, A-Z</w:t>
+            <w:proofErr w:type="spellStart"/>
+            <w:proofErr w:type="gramStart"/>
+            <w:r>
+              <w:t>a</w:t>
+            </w:r>
+            <w:proofErr w:type="gramEnd"/>
+            <w:r>
+              <w:t>-z</w:t>
+            </w:r>
+            <w:proofErr w:type="spellEnd"/>
+            <w:r>
+              <w:t>, A-Z</w:t>
             </w:r>
           </w:p>
         </w:tc>
@@ -19796,9 +20228,11 @@
             <w:pPr>
               <w:pStyle w:val="Tabela"/>
             </w:pPr>
+            <w:proofErr w:type="spellStart"/>
             <w:r>
               <w:t>String</w:t>
             </w:r>
+            <w:proofErr w:type="spellEnd"/>
           </w:p>
         </w:tc>
         <w:tc>
@@ -19826,11 +20260,11 @@
           <w:p>
             <w:pPr>
               <w:pStyle w:val="Tabela"/>
-              <w:numPr>
-                <w:ilvl w:val="0"/>
-                <w:numId w:val="9"/>
-              </w:numPr>
-            </w:pPr>
+              <w:ind w:left="360"/>
+            </w:pPr>
+            <w:r>
+              <w:t>10</w:t>
+            </w:r>
           </w:p>
         </w:tc>
         <w:tc>
@@ -19880,8 +20314,18 @@
             <w:pPr>
               <w:pStyle w:val="Tabela"/>
             </w:pPr>
-            <w:r>
-              <w:t>a-z, A-Z</w:t>
+            <w:proofErr w:type="spellStart"/>
+            <w:proofErr w:type="gramStart"/>
+            <w:r>
+              <w:t>a</w:t>
+            </w:r>
+            <w:proofErr w:type="gramEnd"/>
+            <w:r>
+              <w:t>-z</w:t>
+            </w:r>
+            <w:proofErr w:type="spellEnd"/>
+            <w:r>
+              <w:t>, A-Z</w:t>
             </w:r>
           </w:p>
         </w:tc>
@@ -19893,9 +20337,11 @@
             <w:pPr>
               <w:pStyle w:val="Tabela"/>
             </w:pPr>
+            <w:proofErr w:type="spellStart"/>
             <w:r>
               <w:t>String</w:t>
             </w:r>
+            <w:proofErr w:type="spellEnd"/>
           </w:p>
         </w:tc>
         <w:tc>
@@ -19923,11 +20369,11 @@
           <w:p>
             <w:pPr>
               <w:pStyle w:val="Tabela"/>
-              <w:numPr>
-                <w:ilvl w:val="0"/>
-                <w:numId w:val="9"/>
-              </w:numPr>
-            </w:pPr>
+              <w:ind w:left="360"/>
+            </w:pPr>
+            <w:r>
+              <w:t>11</w:t>
+            </w:r>
           </w:p>
         </w:tc>
         <w:tc>
@@ -19977,9 +20423,21 @@
             <w:pPr>
               <w:pStyle w:val="Tabela"/>
             </w:pPr>
-            <w:r>
-              <w:t>dd/mm/aaaa</w:t>
-            </w:r>
+            <w:proofErr w:type="spellStart"/>
+            <w:proofErr w:type="gramStart"/>
+            <w:r>
+              <w:t>dd</w:t>
+            </w:r>
+            <w:proofErr w:type="spellEnd"/>
+            <w:proofErr w:type="gramEnd"/>
+            <w:r>
+              <w:t>/mm/</w:t>
+            </w:r>
+            <w:proofErr w:type="spellStart"/>
+            <w:r>
+              <w:t>aaaa</w:t>
+            </w:r>
+            <w:proofErr w:type="spellEnd"/>
           </w:p>
         </w:tc>
         <w:tc>
@@ -20017,11 +20475,11 @@
           <w:p>
             <w:pPr>
               <w:pStyle w:val="Tabela"/>
-              <w:numPr>
-                <w:ilvl w:val="0"/>
-                <w:numId w:val="9"/>
-              </w:numPr>
-            </w:pPr>
+              <w:ind w:left="360"/>
+            </w:pPr>
+            <w:r>
+              <w:t>12</w:t>
+            </w:r>
           </w:p>
         </w:tc>
         <w:tc>
@@ -20071,9 +20529,21 @@
             <w:pPr>
               <w:pStyle w:val="Tabela"/>
             </w:pPr>
-            <w:r>
-              <w:t>dd/mm/aaaa</w:t>
-            </w:r>
+            <w:proofErr w:type="spellStart"/>
+            <w:proofErr w:type="gramStart"/>
+            <w:r>
+              <w:t>dd</w:t>
+            </w:r>
+            <w:proofErr w:type="spellEnd"/>
+            <w:proofErr w:type="gramEnd"/>
+            <w:r>
+              <w:t>/mm/</w:t>
+            </w:r>
+            <w:proofErr w:type="spellStart"/>
+            <w:r>
+              <w:t>aaaa</w:t>
+            </w:r>
+            <w:proofErr w:type="spellEnd"/>
           </w:p>
         </w:tc>
         <w:tc>
@@ -20111,11 +20581,11 @@
           <w:p>
             <w:pPr>
               <w:pStyle w:val="Tabela"/>
-              <w:numPr>
-                <w:ilvl w:val="0"/>
-                <w:numId w:val="9"/>
-              </w:numPr>
-            </w:pPr>
+              <w:ind w:left="360"/>
+            </w:pPr>
+            <w:r>
+              <w:t>13</w:t>
+            </w:r>
           </w:p>
         </w:tc>
         <w:tc>
@@ -20165,8 +20635,18 @@
             <w:pPr>
               <w:pStyle w:val="Tabela"/>
             </w:pPr>
-            <w:r>
-              <w:t>a-z, A-Z</w:t>
+            <w:proofErr w:type="spellStart"/>
+            <w:proofErr w:type="gramStart"/>
+            <w:r>
+              <w:t>a</w:t>
+            </w:r>
+            <w:proofErr w:type="gramEnd"/>
+            <w:r>
+              <w:t>-z</w:t>
+            </w:r>
+            <w:proofErr w:type="spellEnd"/>
+            <w:r>
+              <w:t>, A-Z</w:t>
             </w:r>
           </w:p>
         </w:tc>
@@ -20178,9 +20658,11 @@
             <w:pPr>
               <w:pStyle w:val="Tabela"/>
             </w:pPr>
+            <w:proofErr w:type="spellStart"/>
             <w:r>
               <w:t>String</w:t>
             </w:r>
+            <w:proofErr w:type="spellEnd"/>
           </w:p>
         </w:tc>
         <w:tc>
@@ -20208,11 +20690,11 @@
           <w:p>
             <w:pPr>
               <w:pStyle w:val="Tabela"/>
-              <w:numPr>
-                <w:ilvl w:val="0"/>
-                <w:numId w:val="9"/>
-              </w:numPr>
-            </w:pPr>
+              <w:ind w:left="360"/>
+            </w:pPr>
+            <w:r>
+              <w:t>14</w:t>
+            </w:r>
           </w:p>
         </w:tc>
         <w:tc>
@@ -20410,11 +20892,11 @@
           <w:p>
             <w:pPr>
               <w:pStyle w:val="Tabela"/>
-              <w:numPr>
-                <w:ilvl w:val="0"/>
-                <w:numId w:val="20"/>
-              </w:numPr>
-            </w:pPr>
+              <w:jc w:val="center"/>
+            </w:pPr>
+            <w:r>
+              <w:t>1</w:t>
+            </w:r>
           </w:p>
         </w:tc>
         <w:tc>
@@ -20465,11 +20947,11 @@
           <w:p>
             <w:pPr>
               <w:pStyle w:val="Tabela"/>
-              <w:numPr>
-                <w:ilvl w:val="0"/>
-                <w:numId w:val="20"/>
-              </w:numPr>
-            </w:pPr>
+              <w:jc w:val="center"/>
+            </w:pPr>
+            <w:r>
+              <w:t>2</w:t>
+            </w:r>
           </w:p>
         </w:tc>
         <w:tc>
@@ -20523,11 +21005,11 @@
           <w:p>
             <w:pPr>
               <w:pStyle w:val="Tabela"/>
-              <w:numPr>
-                <w:ilvl w:val="0"/>
-                <w:numId w:val="20"/>
-              </w:numPr>
-            </w:pPr>
+              <w:jc w:val="center"/>
+            </w:pPr>
+            <w:r>
+              <w:t>3</w:t>
+            </w:r>
           </w:p>
         </w:tc>
         <w:tc>
@@ -20578,11 +21060,11 @@
           <w:p>
             <w:pPr>
               <w:pStyle w:val="Tabela"/>
-              <w:numPr>
-                <w:ilvl w:val="0"/>
-                <w:numId w:val="20"/>
-              </w:numPr>
-            </w:pPr>
+              <w:ind w:left="360"/>
+            </w:pPr>
+            <w:r>
+              <w:t>4</w:t>
+            </w:r>
           </w:p>
         </w:tc>
         <w:tc>
@@ -20961,9 +21443,11 @@
             <w:pPr>
               <w:pStyle w:val="Tabela"/>
             </w:pPr>
+            <w:proofErr w:type="spellStart"/>
             <w:r>
               <w:t>Int</w:t>
             </w:r>
+            <w:proofErr w:type="spellEnd"/>
           </w:p>
         </w:tc>
         <w:tc>
@@ -21031,9 +21515,11 @@
             <w:pPr>
               <w:pStyle w:val="Tabela"/>
             </w:pPr>
+            <w:proofErr w:type="gramStart"/>
             <w:r>
               <w:t>data</w:t>
             </w:r>
+            <w:proofErr w:type="gramEnd"/>
           </w:p>
         </w:tc>
         <w:tc>
@@ -21044,12 +21530,24 @@
             <w:pPr>
               <w:pStyle w:val="Tabela"/>
             </w:pPr>
+            <w:proofErr w:type="spellStart"/>
+            <w:proofErr w:type="gramStart"/>
             <w:r>
               <w:t>d</w:t>
             </w:r>
             <w:r>
-              <w:t>d/mm/aaaa</w:t>
-            </w:r>
+              <w:t>d</w:t>
+            </w:r>
+            <w:proofErr w:type="spellEnd"/>
+            <w:proofErr w:type="gramEnd"/>
+            <w:r>
+              <w:t>/mm/</w:t>
+            </w:r>
+            <w:proofErr w:type="spellStart"/>
+            <w:r>
+              <w:t>aaaa</w:t>
+            </w:r>
+            <w:proofErr w:type="spellEnd"/>
           </w:p>
         </w:tc>
         <w:tc>
@@ -21060,9 +21558,11 @@
             <w:pPr>
               <w:pStyle w:val="Tabela"/>
             </w:pPr>
+            <w:proofErr w:type="gramStart"/>
             <w:r>
               <w:t>date</w:t>
             </w:r>
+            <w:proofErr w:type="gramEnd"/>
           </w:p>
         </w:tc>
         <w:tc>
@@ -21101,8 +21601,13 @@
             <w:pPr>
               <w:pStyle w:val="Tabela"/>
             </w:pPr>
-            <w:r>
-              <w:t>Qdt dias</w:t>
+            <w:proofErr w:type="spellStart"/>
+            <w:r>
+              <w:t>Qdt</w:t>
+            </w:r>
+            <w:proofErr w:type="spellEnd"/>
+            <w:r>
+              <w:t xml:space="preserve"> dias</w:t>
             </w:r>
           </w:p>
         </w:tc>
@@ -21114,8 +21619,13 @@
             <w:pPr>
               <w:pStyle w:val="Tabela"/>
             </w:pPr>
-            <w:r>
-              <w:t>Quantide de dias de gozo</w:t>
+            <w:proofErr w:type="spellStart"/>
+            <w:r>
+              <w:t>Quantide</w:t>
+            </w:r>
+            <w:proofErr w:type="spellEnd"/>
+            <w:r>
+              <w:t xml:space="preserve"> de dias de gozo</w:t>
             </w:r>
           </w:p>
         </w:tc>
@@ -21153,9 +21663,13 @@
             <w:pPr>
               <w:pStyle w:val="Tabela"/>
             </w:pPr>
+            <w:proofErr w:type="spellStart"/>
+            <w:proofErr w:type="gramStart"/>
             <w:r>
               <w:t>int</w:t>
             </w:r>
+            <w:proofErr w:type="spellEnd"/>
+            <w:proofErr w:type="gramEnd"/>
           </w:p>
         </w:tc>
         <w:tc>
@@ -21283,9 +21797,10 @@
           <w:p>
             <w:pPr>
               <w:pStyle w:val="Tabela"/>
-            </w:pPr>
-            <w:r>
-              <w:t>4</w:t>
+              <w:jc w:val="center"/>
+            </w:pPr>
+            <w:r>
+              <w:t>1</w:t>
             </w:r>
           </w:p>
         </w:tc>
@@ -21346,9 +21861,10 @@
           <w:p>
             <w:pPr>
               <w:pStyle w:val="Tabela"/>
-            </w:pPr>
-            <w:r>
-              <w:t>5</w:t>
+              <w:jc w:val="center"/>
+            </w:pPr>
+            <w:r>
+              <w:t>2</w:t>
             </w:r>
           </w:p>
         </w:tc>
@@ -21729,9 +22245,11 @@
             <w:pPr>
               <w:pStyle w:val="Tabela"/>
             </w:pPr>
+            <w:proofErr w:type="spellStart"/>
             <w:r>
               <w:t>Int</w:t>
             </w:r>
+            <w:proofErr w:type="spellEnd"/>
           </w:p>
         </w:tc>
         <w:tc>
@@ -21787,8 +22305,13 @@
               <w:pStyle w:val="Tabela"/>
             </w:pPr>
             <w:r>
-              <w:t>Nome da Fisioterapeuto</w:t>
-            </w:r>
+              <w:t xml:space="preserve">Nome da </w:t>
+            </w:r>
+            <w:proofErr w:type="spellStart"/>
+            <w:r>
+              <w:t>Fisioterapeuto</w:t>
+            </w:r>
+            <w:proofErr w:type="spellEnd"/>
           </w:p>
         </w:tc>
         <w:tc>
@@ -21825,9 +22348,11 @@
             <w:pPr>
               <w:pStyle w:val="Tabela"/>
             </w:pPr>
+            <w:proofErr w:type="spellStart"/>
             <w:r>
               <w:t>String</w:t>
             </w:r>
+            <w:proofErr w:type="spellEnd"/>
           </w:p>
         </w:tc>
         <w:tc>
@@ -21905,9 +22430,21 @@
             <w:pPr>
               <w:pStyle w:val="Tabela"/>
             </w:pPr>
-            <w:r>
-              <w:t>dd/mm/aaaa</w:t>
-            </w:r>
+            <w:proofErr w:type="spellStart"/>
+            <w:proofErr w:type="gramStart"/>
+            <w:r>
+              <w:t>dd</w:t>
+            </w:r>
+            <w:proofErr w:type="spellEnd"/>
+            <w:proofErr w:type="gramEnd"/>
+            <w:r>
+              <w:t>/mm/</w:t>
+            </w:r>
+            <w:proofErr w:type="spellStart"/>
+            <w:r>
+              <w:t>aaaa</w:t>
+            </w:r>
+            <w:proofErr w:type="spellEnd"/>
           </w:p>
         </w:tc>
         <w:tc>
@@ -21918,9 +22455,11 @@
             <w:pPr>
               <w:pStyle w:val="Tabela"/>
             </w:pPr>
+            <w:proofErr w:type="gramStart"/>
             <w:r>
               <w:t>date</w:t>
             </w:r>
+            <w:proofErr w:type="gramEnd"/>
           </w:p>
         </w:tc>
         <w:tc>
@@ -22012,9 +22551,11 @@
             <w:pPr>
               <w:pStyle w:val="Tabela"/>
             </w:pPr>
+            <w:proofErr w:type="spellStart"/>
             <w:r>
               <w:t>String</w:t>
             </w:r>
+            <w:proofErr w:type="spellEnd"/>
           </w:p>
         </w:tc>
         <w:tc>
@@ -22053,9 +22594,11 @@
             <w:pPr>
               <w:pStyle w:val="Tabela"/>
             </w:pPr>
+            <w:proofErr w:type="spellStart"/>
             <w:r>
               <w:t>Supra-iliaca</w:t>
             </w:r>
+            <w:proofErr w:type="spellEnd"/>
           </w:p>
         </w:tc>
         <w:tc>
@@ -22105,9 +22648,11 @@
             <w:pPr>
               <w:pStyle w:val="Tabela"/>
             </w:pPr>
+            <w:proofErr w:type="spellStart"/>
             <w:r>
               <w:t>String</w:t>
             </w:r>
+            <w:proofErr w:type="spellEnd"/>
           </w:p>
         </w:tc>
         <w:tc>
@@ -22198,9 +22743,11 @@
             <w:pPr>
               <w:pStyle w:val="Tabela"/>
             </w:pPr>
+            <w:proofErr w:type="spellStart"/>
             <w:r>
               <w:t>String</w:t>
             </w:r>
+            <w:proofErr w:type="spellEnd"/>
           </w:p>
         </w:tc>
         <w:tc>
@@ -22291,9 +22838,11 @@
             <w:pPr>
               <w:pStyle w:val="Tabela"/>
             </w:pPr>
+            <w:proofErr w:type="spellStart"/>
             <w:r>
               <w:t>String</w:t>
             </w:r>
+            <w:proofErr w:type="spellEnd"/>
           </w:p>
         </w:tc>
         <w:tc>
@@ -22384,9 +22933,11 @@
             <w:pPr>
               <w:pStyle w:val="Tabela"/>
             </w:pPr>
+            <w:proofErr w:type="spellStart"/>
             <w:r>
               <w:t>String</w:t>
             </w:r>
+            <w:proofErr w:type="spellEnd"/>
           </w:p>
         </w:tc>
         <w:tc>
@@ -22477,9 +23028,11 @@
             <w:pPr>
               <w:pStyle w:val="Tabela"/>
             </w:pPr>
+            <w:proofErr w:type="spellStart"/>
             <w:r>
               <w:t>String</w:t>
             </w:r>
+            <w:proofErr w:type="spellEnd"/>
           </w:p>
         </w:tc>
         <w:tc>
@@ -22570,9 +23123,11 @@
             <w:pPr>
               <w:pStyle w:val="Tabela"/>
             </w:pPr>
+            <w:proofErr w:type="spellStart"/>
             <w:r>
               <w:t>String</w:t>
             </w:r>
+            <w:proofErr w:type="spellEnd"/>
           </w:p>
         </w:tc>
         <w:tc>
@@ -22663,9 +23218,11 @@
             <w:pPr>
               <w:pStyle w:val="Tabela"/>
             </w:pPr>
+            <w:proofErr w:type="spellStart"/>
             <w:r>
               <w:t>String</w:t>
             </w:r>
+            <w:proofErr w:type="spellEnd"/>
           </w:p>
         </w:tc>
         <w:tc>
@@ -22759,9 +23316,11 @@
             <w:pPr>
               <w:pStyle w:val="Tabela"/>
             </w:pPr>
+            <w:proofErr w:type="spellStart"/>
             <w:r>
               <w:t>String</w:t>
             </w:r>
+            <w:proofErr w:type="spellEnd"/>
           </w:p>
         </w:tc>
         <w:tc>
@@ -22800,11 +23359,19 @@
             <w:pPr>
               <w:pStyle w:val="Tabela"/>
             </w:pPr>
+            <w:proofErr w:type="gramStart"/>
             <w:r>
               <w:rPr>
                 <w:shd w:val="clear" w:color="auto" w:fill="FFFFFF"/>
               </w:rPr>
-              <w:t>FC(BPM)</w:t>
+              <w:t>FC(</w:t>
+            </w:r>
+            <w:proofErr w:type="gramEnd"/>
+            <w:r>
+              <w:rPr>
+                <w:shd w:val="clear" w:color="auto" w:fill="FFFFFF"/>
+              </w:rPr>
+              <w:t>BPM)</w:t>
             </w:r>
           </w:p>
         </w:tc>
@@ -22855,9 +23422,11 @@
             <w:pPr>
               <w:pStyle w:val="Tabela"/>
             </w:pPr>
+            <w:proofErr w:type="spellStart"/>
             <w:r>
               <w:t>String</w:t>
             </w:r>
+            <w:proofErr w:type="spellEnd"/>
           </w:p>
         </w:tc>
         <w:tc>
@@ -22951,9 +23520,11 @@
             <w:pPr>
               <w:pStyle w:val="Tabela"/>
             </w:pPr>
+            <w:proofErr w:type="spellStart"/>
             <w:r>
               <w:t>String</w:t>
             </w:r>
+            <w:proofErr w:type="spellEnd"/>
           </w:p>
         </w:tc>
         <w:tc>
@@ -23044,9 +23615,11 @@
             <w:pPr>
               <w:pStyle w:val="Tabela"/>
             </w:pPr>
+            <w:proofErr w:type="spellStart"/>
             <w:r>
               <w:t>String</w:t>
             </w:r>
+            <w:proofErr w:type="spellEnd"/>
           </w:p>
         </w:tc>
         <w:tc>
@@ -23137,9 +23710,11 @@
             <w:pPr>
               <w:pStyle w:val="Tabela"/>
             </w:pPr>
+            <w:proofErr w:type="spellStart"/>
             <w:r>
               <w:t>String</w:t>
             </w:r>
+            <w:proofErr w:type="spellEnd"/>
           </w:p>
         </w:tc>
         <w:tc>
@@ -23230,9 +23805,11 @@
             <w:pPr>
               <w:pStyle w:val="Tabela"/>
             </w:pPr>
+            <w:proofErr w:type="spellStart"/>
             <w:r>
               <w:t>String</w:t>
             </w:r>
+            <w:proofErr w:type="spellEnd"/>
           </w:p>
         </w:tc>
         <w:tc>
@@ -23323,9 +23900,11 @@
             <w:pPr>
               <w:pStyle w:val="Tabela"/>
             </w:pPr>
+            <w:proofErr w:type="spellStart"/>
             <w:r>
               <w:t>String</w:t>
             </w:r>
+            <w:proofErr w:type="spellEnd"/>
           </w:p>
         </w:tc>
         <w:tc>
@@ -23416,9 +23995,11 @@
             <w:pPr>
               <w:pStyle w:val="Tabela"/>
             </w:pPr>
+            <w:proofErr w:type="spellStart"/>
             <w:r>
               <w:t>String</w:t>
             </w:r>
+            <w:proofErr w:type="spellEnd"/>
           </w:p>
         </w:tc>
         <w:tc>
@@ -23538,9 +24119,10 @@
           <w:p>
             <w:pPr>
               <w:pStyle w:val="Tabela"/>
-            </w:pPr>
-            <w:r>
-              <w:t>4</w:t>
+              <w:jc w:val="center"/>
+            </w:pPr>
+            <w:r>
+              <w:t>1</w:t>
             </w:r>
           </w:p>
         </w:tc>
@@ -23601,9 +24183,10 @@
           <w:p>
             <w:pPr>
               <w:pStyle w:val="Tabela"/>
-            </w:pPr>
-            <w:r>
-              <w:t>5</w:t>
+              <w:jc w:val="center"/>
+            </w:pPr>
+            <w:r>
+              <w:t>2</w:t>
             </w:r>
           </w:p>
         </w:tc>
@@ -24488,7 +25071,7 @@
               <w:pStyle w:val="Tabela"/>
               <w:numPr>
                 <w:ilvl w:val="0"/>
-                <w:numId w:val="11"/>
+                <w:numId w:val="36"/>
               </w:numPr>
             </w:pPr>
             <w:r>
@@ -24559,7 +25142,7 @@
               <w:pStyle w:val="Tabela"/>
               <w:numPr>
                 <w:ilvl w:val="0"/>
-                <w:numId w:val="12"/>
+                <w:numId w:val="32"/>
               </w:numPr>
             </w:pPr>
             <w:r>
@@ -24571,7 +25154,7 @@
               <w:pStyle w:val="Tabela"/>
               <w:numPr>
                 <w:ilvl w:val="0"/>
-                <w:numId w:val="12"/>
+                <w:numId w:val="32"/>
               </w:numPr>
             </w:pPr>
             <w:r>
@@ -24583,7 +25166,7 @@
               <w:pStyle w:val="Tabela"/>
               <w:numPr>
                 <w:ilvl w:val="0"/>
-                <w:numId w:val="12"/>
+                <w:numId w:val="32"/>
               </w:numPr>
             </w:pPr>
             <w:r>
@@ -24595,7 +25178,7 @@
               <w:pStyle w:val="Tabela"/>
               <w:numPr>
                 <w:ilvl w:val="0"/>
-                <w:numId w:val="12"/>
+                <w:numId w:val="32"/>
               </w:numPr>
             </w:pPr>
             <w:r>
@@ -24607,7 +25190,7 @@
               <w:pStyle w:val="Tabela"/>
               <w:numPr>
                 <w:ilvl w:val="0"/>
-                <w:numId w:val="12"/>
+                <w:numId w:val="32"/>
               </w:numPr>
             </w:pPr>
             <w:r>
@@ -24619,7 +25202,7 @@
               <w:pStyle w:val="Tabela"/>
               <w:numPr>
                 <w:ilvl w:val="0"/>
-                <w:numId w:val="12"/>
+                <w:numId w:val="32"/>
               </w:numPr>
             </w:pPr>
             <w:r>
@@ -24637,7 +25220,7 @@
               <w:pStyle w:val="Tabela"/>
               <w:numPr>
                 <w:ilvl w:val="0"/>
-                <w:numId w:val="12"/>
+                <w:numId w:val="32"/>
               </w:numPr>
             </w:pPr>
             <w:r>
@@ -24655,7 +25238,7 @@
               <w:pStyle w:val="Tabela"/>
               <w:numPr>
                 <w:ilvl w:val="0"/>
-                <w:numId w:val="12"/>
+                <w:numId w:val="32"/>
               </w:numPr>
             </w:pPr>
             <w:r>
@@ -24728,7 +25311,7 @@
               <w:pStyle w:val="Tabela"/>
               <w:numPr>
                 <w:ilvl w:val="0"/>
-                <w:numId w:val="13"/>
+                <w:numId w:val="33"/>
               </w:numPr>
             </w:pPr>
             <w:r>
@@ -24746,7 +25329,7 @@
               <w:pStyle w:val="Tabela"/>
               <w:numPr>
                 <w:ilvl w:val="0"/>
-                <w:numId w:val="13"/>
+                <w:numId w:val="33"/>
               </w:numPr>
             </w:pPr>
             <w:r>
@@ -24822,7 +25405,7 @@
               <w:pStyle w:val="Tabela"/>
               <w:numPr>
                 <w:ilvl w:val="0"/>
-                <w:numId w:val="26"/>
+                <w:numId w:val="34"/>
               </w:numPr>
             </w:pPr>
             <w:r>
@@ -24840,7 +25423,7 @@
               <w:pStyle w:val="Tabela"/>
               <w:numPr>
                 <w:ilvl w:val="0"/>
-                <w:numId w:val="26"/>
+                <w:numId w:val="34"/>
               </w:numPr>
             </w:pPr>
             <w:r>
@@ -24867,7 +25450,7 @@
               <w:pStyle w:val="Tabela"/>
               <w:numPr>
                 <w:ilvl w:val="0"/>
-                <w:numId w:val="26"/>
+                <w:numId w:val="34"/>
               </w:numPr>
             </w:pPr>
             <w:r>
@@ -24885,7 +25468,7 @@
               <w:pStyle w:val="Tabela"/>
               <w:numPr>
                 <w:ilvl w:val="0"/>
-                <w:numId w:val="26"/>
+                <w:numId w:val="34"/>
               </w:numPr>
             </w:pPr>
             <w:r>
@@ -24903,7 +25486,7 @@
               <w:pStyle w:val="Tabela"/>
               <w:numPr>
                 <w:ilvl w:val="0"/>
-                <w:numId w:val="26"/>
+                <w:numId w:val="34"/>
               </w:numPr>
             </w:pPr>
             <w:r>
@@ -24915,7 +25498,7 @@
               <w:pStyle w:val="Tabela"/>
               <w:numPr>
                 <w:ilvl w:val="0"/>
-                <w:numId w:val="26"/>
+                <w:numId w:val="34"/>
               </w:numPr>
             </w:pPr>
             <w:r>
@@ -24987,7 +25570,7 @@
               <w:pStyle w:val="Tabela"/>
               <w:numPr>
                 <w:ilvl w:val="0"/>
-                <w:numId w:val="25"/>
+                <w:numId w:val="35"/>
               </w:numPr>
             </w:pPr>
             <w:r>
@@ -25005,7 +25588,7 @@
               <w:pStyle w:val="Tabela"/>
               <w:numPr>
                 <w:ilvl w:val="0"/>
-                <w:numId w:val="25"/>
+                <w:numId w:val="35"/>
               </w:numPr>
             </w:pPr>
             <w:r>
@@ -25023,7 +25606,7 @@
               <w:pStyle w:val="Tabela"/>
               <w:numPr>
                 <w:ilvl w:val="0"/>
-                <w:numId w:val="25"/>
+                <w:numId w:val="35"/>
               </w:numPr>
             </w:pPr>
             <w:r>
@@ -25041,7 +25624,7 @@
               <w:pStyle w:val="Tabela"/>
               <w:numPr>
                 <w:ilvl w:val="0"/>
-                <w:numId w:val="25"/>
+                <w:numId w:val="35"/>
               </w:numPr>
             </w:pPr>
             <w:r>
@@ -25053,7 +25636,7 @@
               <w:pStyle w:val="Tabela"/>
               <w:numPr>
                 <w:ilvl w:val="0"/>
-                <w:numId w:val="25"/>
+                <w:numId w:val="35"/>
               </w:numPr>
             </w:pPr>
             <w:r>
@@ -25065,7 +25648,7 @@
               <w:pStyle w:val="Tabela"/>
               <w:numPr>
                 <w:ilvl w:val="0"/>
-                <w:numId w:val="25"/>
+                <w:numId w:val="35"/>
               </w:numPr>
             </w:pPr>
             <w:r>
@@ -25904,7 +26487,7 @@
               <w:pStyle w:val="Tabela"/>
               <w:numPr>
                 <w:ilvl w:val="0"/>
-                <w:numId w:val="27"/>
+                <w:numId w:val="37"/>
               </w:numPr>
             </w:pPr>
             <w:r>
@@ -25980,7 +26563,7 @@
               <w:pStyle w:val="Tabela"/>
               <w:numPr>
                 <w:ilvl w:val="0"/>
-                <w:numId w:val="28"/>
+                <w:numId w:val="38"/>
               </w:numPr>
             </w:pPr>
             <w:r>
@@ -25998,7 +26581,7 @@
               <w:pStyle w:val="Tabela"/>
               <w:numPr>
                 <w:ilvl w:val="0"/>
-                <w:numId w:val="28"/>
+                <w:numId w:val="38"/>
               </w:numPr>
             </w:pPr>
             <w:r>
@@ -26016,7 +26599,7 @@
               <w:pStyle w:val="Tabela"/>
               <w:numPr>
                 <w:ilvl w:val="0"/>
-                <w:numId w:val="28"/>
+                <w:numId w:val="38"/>
               </w:numPr>
             </w:pPr>
             <w:r>
@@ -26037,7 +26620,7 @@
               <w:pStyle w:val="Tabela"/>
               <w:numPr>
                 <w:ilvl w:val="0"/>
-                <w:numId w:val="28"/>
+                <w:numId w:val="38"/>
               </w:numPr>
             </w:pPr>
             <w:r>
@@ -26049,7 +26632,7 @@
               <w:pStyle w:val="Tabela"/>
               <w:numPr>
                 <w:ilvl w:val="0"/>
-                <w:numId w:val="28"/>
+                <w:numId w:val="38"/>
               </w:numPr>
             </w:pPr>
             <w:r>
@@ -26067,7 +26650,7 @@
               <w:pStyle w:val="Tabela"/>
               <w:numPr>
                 <w:ilvl w:val="0"/>
-                <w:numId w:val="28"/>
+                <w:numId w:val="38"/>
               </w:numPr>
             </w:pPr>
             <w:r>
@@ -26079,7 +26662,7 @@
               <w:pStyle w:val="Tabela"/>
               <w:numPr>
                 <w:ilvl w:val="0"/>
-                <w:numId w:val="28"/>
+                <w:numId w:val="38"/>
               </w:numPr>
             </w:pPr>
             <w:r>
@@ -26100,7 +26683,7 @@
               <w:pStyle w:val="Tabela"/>
               <w:numPr>
                 <w:ilvl w:val="0"/>
-                <w:numId w:val="28"/>
+                <w:numId w:val="38"/>
               </w:numPr>
             </w:pPr>
             <w:r>
@@ -26249,7 +26832,7 @@
               <w:pStyle w:val="Tabela"/>
               <w:numPr>
                 <w:ilvl w:val="0"/>
-                <w:numId w:val="27"/>
+                <w:numId w:val="40"/>
               </w:numPr>
             </w:pPr>
             <w:r>
@@ -26319,7 +26902,7 @@
               <w:pStyle w:val="Tabela"/>
               <w:numPr>
                 <w:ilvl w:val="0"/>
-                <w:numId w:val="28"/>
+                <w:numId w:val="39"/>
               </w:numPr>
             </w:pPr>
             <w:r>
@@ -26331,7 +26914,7 @@
               <w:pStyle w:val="Tabela"/>
               <w:numPr>
                 <w:ilvl w:val="0"/>
-                <w:numId w:val="28"/>
+                <w:numId w:val="39"/>
               </w:numPr>
             </w:pPr>
             <w:r>
@@ -26343,7 +26926,7 @@
               <w:pStyle w:val="Tabela"/>
               <w:numPr>
                 <w:ilvl w:val="0"/>
-                <w:numId w:val="28"/>
+                <w:numId w:val="39"/>
               </w:numPr>
             </w:pPr>
             <w:r>
@@ -26355,7 +26938,7 @@
               <w:pStyle w:val="Tabela"/>
               <w:numPr>
                 <w:ilvl w:val="0"/>
-                <w:numId w:val="28"/>
+                <w:numId w:val="39"/>
               </w:numPr>
             </w:pPr>
             <w:r>
@@ -26367,7 +26950,7 @@
               <w:pStyle w:val="Tabela"/>
               <w:numPr>
                 <w:ilvl w:val="0"/>
-                <w:numId w:val="28"/>
+                <w:numId w:val="39"/>
               </w:numPr>
             </w:pPr>
             <w:r>
@@ -26379,7 +26962,7 @@
               <w:pStyle w:val="Tabela"/>
               <w:numPr>
                 <w:ilvl w:val="0"/>
-                <w:numId w:val="28"/>
+                <w:numId w:val="39"/>
               </w:numPr>
             </w:pPr>
             <w:r>
@@ -26397,7 +26980,7 @@
               <w:pStyle w:val="Tabela"/>
               <w:numPr>
                 <w:ilvl w:val="0"/>
-                <w:numId w:val="28"/>
+                <w:numId w:val="39"/>
               </w:numPr>
             </w:pPr>
             <w:r>
@@ -27312,8 +27895,13 @@
             <w:pPr>
               <w:pStyle w:val="Corpodetexto"/>
             </w:pPr>
-            <w:r>
-              <w:t>Login de acesso</w:t>
+            <w:proofErr w:type="spellStart"/>
+            <w:r>
+              <w:t>Login</w:t>
+            </w:r>
+            <w:proofErr w:type="spellEnd"/>
+            <w:r>
+              <w:t xml:space="preserve"> de acesso</w:t>
             </w:r>
           </w:p>
         </w:tc>
@@ -27428,7 +28016,23 @@
               <w:pStyle w:val="Corpodetexto"/>
             </w:pPr>
             <w:r>
-              <w:t>Inserção do nome, cpf, rg, e-mail, logradouro, bairro, cidade, estado,</w:t>
+              <w:t xml:space="preserve">Inserção do nome, </w:t>
+            </w:r>
+            <w:proofErr w:type="spellStart"/>
+            <w:r>
+              <w:t>cpf</w:t>
+            </w:r>
+            <w:proofErr w:type="spellEnd"/>
+            <w:r>
+              <w:t xml:space="preserve">, </w:t>
+            </w:r>
+            <w:proofErr w:type="spellStart"/>
+            <w:r>
+              <w:t>rg</w:t>
+            </w:r>
+            <w:proofErr w:type="spellEnd"/>
+            <w:r>
+              <w:t>, e-mail, logradouro, bairro, cidade, estado,</w:t>
             </w:r>
             <w:r>
               <w:t xml:space="preserve"> aula, data início do contrato, data termino do contrato, forma de pagamento parcelado, valor, ti</w:t>
@@ -27512,7 +28116,15 @@
               <w:pStyle w:val="Corpodetexto"/>
             </w:pPr>
             <w:r>
-              <w:t xml:space="preserve">Inserção do nome, rg, e-mail, logradouro, bairro, cidade, estado, aula, data início do contrato, data termino do contrato, forma de pagamento parcelado, valor, tipo plano, </w:t>
+              <w:t xml:space="preserve">Inserção do nome, </w:t>
+            </w:r>
+            <w:proofErr w:type="spellStart"/>
+            <w:r>
+              <w:t>rg</w:t>
+            </w:r>
+            <w:proofErr w:type="spellEnd"/>
+            <w:r>
+              <w:t xml:space="preserve">, e-mail, logradouro, bairro, cidade, estado, aula, data início do contrato, data termino do contrato, forma de pagamento parcelado, valor, tipo plano, </w:t>
             </w:r>
           </w:p>
         </w:tc>
@@ -27951,7 +28563,23 @@
               <w:pStyle w:val="Corpodetexto"/>
             </w:pPr>
             <w:r>
-              <w:t xml:space="preserve">Inserção do nome, cpf, rg, </w:t>
+              <w:t xml:space="preserve">Inserção do nome, </w:t>
+            </w:r>
+            <w:proofErr w:type="spellStart"/>
+            <w:r>
+              <w:t>cpf</w:t>
+            </w:r>
+            <w:proofErr w:type="spellEnd"/>
+            <w:r>
+              <w:t xml:space="preserve">, </w:t>
+            </w:r>
+            <w:proofErr w:type="spellStart"/>
+            <w:r>
+              <w:t>rg</w:t>
+            </w:r>
+            <w:proofErr w:type="spellEnd"/>
+            <w:r>
+              <w:t xml:space="preserve">, </w:t>
             </w:r>
             <w:r>
               <w:t>tipo de aula</w:t>
@@ -28671,6 +29299,9 @@
             <w:pPr>
               <w:pStyle w:val="Corpodetexto"/>
             </w:pPr>
+            <w:r>
+              <w:t>18</w:t>
+            </w:r>
           </w:p>
         </w:tc>
         <w:tc>
@@ -28755,6 +29386,10 @@
             <w:pPr>
               <w:pStyle w:val="Corpodetexto"/>
             </w:pPr>
+            <w:r>
+              <w:lastRenderedPageBreak/>
+              <w:t>19</w:t>
+            </w:r>
           </w:p>
         </w:tc>
         <w:tc>
@@ -28872,18 +29507,98 @@
         <w:pStyle w:val="Corpodetexto"/>
       </w:pPr>
       <w:r>
-        <w:t>&lt;colar ou anexar imagem da planilha de contagem de pontos de função&gt;</w:t>
+        <w:t>&lt;</w:t>
+      </w:r>
+      <w:hyperlink r:id="rId27" w:history="1">
+        <w:r>
+          <w:rPr>
+            <w:rStyle w:val="Hyperlink"/>
+          </w:rPr>
+          <w:t>https://github.com/paulasanty/Academia/blob/master/APF_TCC_Paula_Santiago.xls</w:t>
+        </w:r>
+      </w:hyperlink>
+      <w:r>
+        <w:t>&gt;</w:t>
+      </w:r>
+      <w:bookmarkStart w:id="94" w:name="_Toc22347257"/>
+    </w:p>
+    <w:p>
+      <w:pPr>
+        <w:pStyle w:val="Corpodetexto"/>
+      </w:pPr>
+    </w:p>
+    <w:p>
+      <w:pPr>
+        <w:pStyle w:val="Corpodetexto"/>
+      </w:pPr>
+      <w:r>
+        <w:t>Informações da implementação</w:t>
+      </w:r>
+      <w:bookmarkEnd w:id="94"/>
+    </w:p>
+    <w:p>
+      <w:pPr>
+        <w:pStyle w:val="Corpodetexto"/>
+      </w:pPr>
+      <w:r>
+        <w:t xml:space="preserve">Link do </w:t>
+      </w:r>
+      <w:r>
+        <w:t>repositório</w:t>
+      </w:r>
+      <w:bookmarkStart w:id="95" w:name="_GoBack"/>
+      <w:bookmarkEnd w:id="95"/>
+      <w:r>
+        <w:t xml:space="preserve"> </w:t>
+      </w:r>
+      <w:r>
+        <w:t>&lt;</w:t>
+      </w:r>
+      <w:r>
+        <w:t xml:space="preserve"> </w:t>
+      </w:r>
+      <w:hyperlink r:id="rId28" w:history="1">
+        <w:r>
+          <w:rPr>
+            <w:rStyle w:val="Hyperlink"/>
+          </w:rPr>
+          <w:t>https://github.com/paulasanty/Academia</w:t>
+        </w:r>
+      </w:hyperlink>
+      <w:r>
+        <w:t>&gt;</w:t>
+      </w:r>
+      <w:r>
+        <w:t xml:space="preserve"> </w:t>
       </w:r>
     </w:p>
     <w:p>
       <w:pPr>
         <w:pStyle w:val="Corpodetexto"/>
       </w:pPr>
-    </w:p>
-    <w:p>
-      <w:pPr>
-        <w:pStyle w:val="Corpodetexto"/>
-      </w:pPr>
+      <w:r>
+        <w:t>Link do vídeo do sistema.</w:t>
+      </w:r>
+      <w:r>
+        <w:t xml:space="preserve"> </w:t>
+      </w:r>
+      <w:r>
+        <w:t>&lt;</w:t>
+      </w:r>
+      <w:hyperlink r:id="rId29" w:history="1">
+        <w:r>
+          <w:rPr>
+            <w:rStyle w:val="Hyperlink"/>
+          </w:rPr>
+          <w:t>https://youtu.be/2OFlK9Zmt7U</w:t>
+        </w:r>
+      </w:hyperlink>
+      <w:r>
+        <w:t>&gt;</w:t>
+      </w:r>
+      <w:r>
+        <w:t xml:space="preserve"> </w:t>
+      </w:r>
     </w:p>
     <w:p>
       <w:pPr>
@@ -28902,53 +29617,104 @@
         <w:rPr>
           <w:rFonts w:ascii="Times New Roman" w:hAnsi="Times New Roman"/>
         </w:rPr>
-        <w:br w:type="page"/>
+        <w:t>Pontos de melhoria:</w:t>
       </w:r>
-      <w:bookmarkStart w:id="94" w:name="_Toc22347257"/>
-      <w:r>
-        <w:rPr>
-          <w:rFonts w:ascii="Times New Roman" w:hAnsi="Times New Roman"/>
-        </w:rPr>
-        <w:lastRenderedPageBreak/>
-        <w:t>Informações da implementação</w:t>
-      </w:r>
-      <w:bookmarkEnd w:id="94"/>
     </w:p>
     <w:p>
       <w:pPr>
         <w:pStyle w:val="Corpodetexto"/>
+        <w:numPr>
+          <w:ilvl w:val="0"/>
+          <w:numId w:val="43"/>
+        </w:numPr>
       </w:pPr>
       <w:r>
-        <w:t>&lt;</w:t>
+        <w:t>Realizar controle de acesso do ator: fisioterapeuta, para ter acesso apenas a tela de registro de avaliação</w:t>
       </w:r>
       <w:r>
-        <w:t xml:space="preserve"> </w:t>
+        <w:t>;</w:t>
       </w:r>
-      <w:hyperlink r:id="rId27" w:history="1">
-        <w:r>
-          <w:rPr>
-            <w:rStyle w:val="Hyperlink"/>
-          </w:rPr>
-          <w:t>https://github.com/paulasanty/Acad</w:t>
-        </w:r>
-        <w:bookmarkStart w:id="95" w:name="_GoBack"/>
-        <w:bookmarkEnd w:id="95"/>
-        <w:r>
-          <w:rPr>
-            <w:rStyle w:val="Hyperlink"/>
-          </w:rPr>
-          <w:t>emia/blob/master/APF_TCC_Paula_Santiago.xls</w:t>
-        </w:r>
-      </w:hyperlink>
+    </w:p>
+    <w:p>
+      <w:pPr>
+        <w:pStyle w:val="Corpodetexto"/>
+        <w:numPr>
+          <w:ilvl w:val="0"/>
+          <w:numId w:val="43"/>
+        </w:numPr>
+      </w:pPr>
       <w:r>
-        <w:t>&gt;</w:t>
+        <w:t>Rea</w:t>
+      </w:r>
+      <w:r>
+        <w:t xml:space="preserve">lizar a lista de cadastro de avaliações do cliente, onde a recepcionista e a fisioterapeuta </w:t>
+      </w:r>
+      <w:r>
+        <w:t>tenham</w:t>
+      </w:r>
+      <w:r>
+        <w:t xml:space="preserve"> acesso</w:t>
+      </w:r>
+      <w:r>
+        <w:t>;</w:t>
+      </w:r>
+    </w:p>
+    <w:p>
+      <w:pPr>
+        <w:pStyle w:val="Corpodetexto"/>
+        <w:numPr>
+          <w:ilvl w:val="0"/>
+          <w:numId w:val="43"/>
+        </w:numPr>
+      </w:pPr>
+      <w:r>
+        <w:t>Realizar a validação de alerta de agendamento de avaliação;</w:t>
+      </w:r>
+    </w:p>
+    <w:p>
+      <w:pPr>
+        <w:pStyle w:val="Corpodetexto"/>
+        <w:numPr>
+          <w:ilvl w:val="0"/>
+          <w:numId w:val="43"/>
+        </w:numPr>
+      </w:pPr>
+      <w:r>
+        <w:t>Realizar a implementação da tela de registro de pagamentos;</w:t>
+      </w:r>
+    </w:p>
+    <w:p>
+      <w:pPr>
+        <w:pStyle w:val="Corpodetexto"/>
+        <w:numPr>
+          <w:ilvl w:val="0"/>
+          <w:numId w:val="43"/>
+        </w:numPr>
+      </w:pPr>
+      <w:r>
+        <w:t>Realizar a implementação da lista de férias;</w:t>
+      </w:r>
+    </w:p>
+    <w:p>
+      <w:pPr>
+        <w:pStyle w:val="Corpodetexto"/>
+        <w:numPr>
+          <w:ilvl w:val="0"/>
+          <w:numId w:val="43"/>
+        </w:numPr>
+      </w:pPr>
+      <w:r>
+        <w:t>Realizar a implementação da validade de marcação de férias</w:t>
+      </w:r>
+      <w:r>
+        <w:t>.</w:t>
       </w:r>
     </w:p>
     <w:sectPr>
-      <w:headerReference w:type="even" r:id="rId28"/>
-      <w:headerReference w:type="default" r:id="rId29"/>
-      <w:footerReference w:type="even" r:id="rId30"/>
-      <w:footerReference w:type="default" r:id="rId31"/>
+      <w:headerReference w:type="even" r:id="rId30"/>
+      <w:headerReference w:type="default" r:id="rId31"/>
+      <w:footerReference w:type="even" r:id="rId32"/>
+      <w:footerReference w:type="default" r:id="rId33"/>
       <w:pgSz w:w="11909" w:h="16834" w:code="9"/>
       <w:pgMar w:top="1418" w:right="1797" w:bottom="1418" w:left="1418" w:header="709" w:footer="709" w:gutter="0"/>
       <w:cols w:space="720"/>
@@ -29010,7 +29776,7 @@
         <w:rStyle w:val="Nmerodepgina"/>
         <w:noProof/>
       </w:rPr>
-      <w:t>36</w:t>
+      <w:t>34</w:t>
     </w:r>
     <w:r>
       <w:rPr>
@@ -29060,7 +29826,7 @@
         <w:rStyle w:val="Nmerodepgina"/>
         <w:noProof/>
       </w:rPr>
-      <w:t>37</w:t>
+      <w:t>33</w:t>
     </w:r>
     <w:r>
       <w:rPr>
@@ -29606,6 +30372,184 @@
     </w:lvl>
   </w:abstractNum>
   <w:abstractNum w:abstractNumId="5" w15:restartNumberingAfterBreak="0">
+    <w:nsid w:val="11CA2310"/>
+    <w:multiLevelType w:val="hybridMultilevel"/>
+    <w:tmpl w:val="DE644B88"/>
+    <w:lvl w:ilvl="0" w:tplc="15F6E23E">
+      <w:start w:val="1"/>
+      <w:numFmt w:val="decimal"/>
+      <w:lvlText w:val="%1."/>
+      <w:lvlJc w:val="left"/>
+      <w:pPr>
+        <w:ind w:left="720" w:hanging="360"/>
+      </w:pPr>
+      <w:rPr>
+        <w:rFonts w:ascii="Times New Roman" w:eastAsia="Times New Roman" w:hAnsi="Times New Roman" w:cs="Times New Roman"/>
+      </w:rPr>
+    </w:lvl>
+    <w:lvl w:ilvl="1" w:tplc="04160019" w:tentative="1">
+      <w:start w:val="1"/>
+      <w:numFmt w:val="lowerLetter"/>
+      <w:lvlText w:val="%2."/>
+      <w:lvlJc w:val="left"/>
+      <w:pPr>
+        <w:ind w:left="1440" w:hanging="360"/>
+      </w:pPr>
+    </w:lvl>
+    <w:lvl w:ilvl="2" w:tplc="0416001B" w:tentative="1">
+      <w:start w:val="1"/>
+      <w:numFmt w:val="lowerRoman"/>
+      <w:lvlText w:val="%3."/>
+      <w:lvlJc w:val="right"/>
+      <w:pPr>
+        <w:ind w:left="2160" w:hanging="180"/>
+      </w:pPr>
+    </w:lvl>
+    <w:lvl w:ilvl="3" w:tplc="0416000F" w:tentative="1">
+      <w:start w:val="1"/>
+      <w:numFmt w:val="decimal"/>
+      <w:lvlText w:val="%4."/>
+      <w:lvlJc w:val="left"/>
+      <w:pPr>
+        <w:ind w:left="2880" w:hanging="360"/>
+      </w:pPr>
+    </w:lvl>
+    <w:lvl w:ilvl="4" w:tplc="04160019" w:tentative="1">
+      <w:start w:val="1"/>
+      <w:numFmt w:val="lowerLetter"/>
+      <w:lvlText w:val="%5."/>
+      <w:lvlJc w:val="left"/>
+      <w:pPr>
+        <w:ind w:left="3600" w:hanging="360"/>
+      </w:pPr>
+    </w:lvl>
+    <w:lvl w:ilvl="5" w:tplc="0416001B" w:tentative="1">
+      <w:start w:val="1"/>
+      <w:numFmt w:val="lowerRoman"/>
+      <w:lvlText w:val="%6."/>
+      <w:lvlJc w:val="right"/>
+      <w:pPr>
+        <w:ind w:left="4320" w:hanging="180"/>
+      </w:pPr>
+    </w:lvl>
+    <w:lvl w:ilvl="6" w:tplc="0416000F" w:tentative="1">
+      <w:start w:val="1"/>
+      <w:numFmt w:val="decimal"/>
+      <w:lvlText w:val="%7."/>
+      <w:lvlJc w:val="left"/>
+      <w:pPr>
+        <w:ind w:left="5040" w:hanging="360"/>
+      </w:pPr>
+    </w:lvl>
+    <w:lvl w:ilvl="7" w:tplc="04160019" w:tentative="1">
+      <w:start w:val="1"/>
+      <w:numFmt w:val="lowerLetter"/>
+      <w:lvlText w:val="%8."/>
+      <w:lvlJc w:val="left"/>
+      <w:pPr>
+        <w:ind w:left="5760" w:hanging="360"/>
+      </w:pPr>
+    </w:lvl>
+    <w:lvl w:ilvl="8" w:tplc="0416001B" w:tentative="1">
+      <w:start w:val="1"/>
+      <w:numFmt w:val="lowerRoman"/>
+      <w:lvlText w:val="%9."/>
+      <w:lvlJc w:val="right"/>
+      <w:pPr>
+        <w:ind w:left="6480" w:hanging="180"/>
+      </w:pPr>
+    </w:lvl>
+  </w:abstractNum>
+  <w:abstractNum w:abstractNumId="6" w15:restartNumberingAfterBreak="0">
+    <w:nsid w:val="131C5A0C"/>
+    <w:multiLevelType w:val="hybridMultilevel"/>
+    <w:tmpl w:val="DC9839C4"/>
+    <w:lvl w:ilvl="0" w:tplc="0416000F">
+      <w:start w:val="1"/>
+      <w:numFmt w:val="decimal"/>
+      <w:lvlText w:val="%1."/>
+      <w:lvlJc w:val="left"/>
+      <w:pPr>
+        <w:ind w:left="720" w:hanging="360"/>
+      </w:pPr>
+      <w:rPr>
+        <w:rFonts w:hint="default"/>
+      </w:rPr>
+    </w:lvl>
+    <w:lvl w:ilvl="1" w:tplc="04160019" w:tentative="1">
+      <w:start w:val="1"/>
+      <w:numFmt w:val="lowerLetter"/>
+      <w:lvlText w:val="%2."/>
+      <w:lvlJc w:val="left"/>
+      <w:pPr>
+        <w:ind w:left="1440" w:hanging="360"/>
+      </w:pPr>
+    </w:lvl>
+    <w:lvl w:ilvl="2" w:tplc="0416001B" w:tentative="1">
+      <w:start w:val="1"/>
+      <w:numFmt w:val="lowerRoman"/>
+      <w:lvlText w:val="%3."/>
+      <w:lvlJc w:val="right"/>
+      <w:pPr>
+        <w:ind w:left="2160" w:hanging="180"/>
+      </w:pPr>
+    </w:lvl>
+    <w:lvl w:ilvl="3" w:tplc="0416000F" w:tentative="1">
+      <w:start w:val="1"/>
+      <w:numFmt w:val="decimal"/>
+      <w:lvlText w:val="%4."/>
+      <w:lvlJc w:val="left"/>
+      <w:pPr>
+        <w:ind w:left="2880" w:hanging="360"/>
+      </w:pPr>
+    </w:lvl>
+    <w:lvl w:ilvl="4" w:tplc="04160019" w:tentative="1">
+      <w:start w:val="1"/>
+      <w:numFmt w:val="lowerLetter"/>
+      <w:lvlText w:val="%5."/>
+      <w:lvlJc w:val="left"/>
+      <w:pPr>
+        <w:ind w:left="3600" w:hanging="360"/>
+      </w:pPr>
+    </w:lvl>
+    <w:lvl w:ilvl="5" w:tplc="0416001B" w:tentative="1">
+      <w:start w:val="1"/>
+      <w:numFmt w:val="lowerRoman"/>
+      <w:lvlText w:val="%6."/>
+      <w:lvlJc w:val="right"/>
+      <w:pPr>
+        <w:ind w:left="4320" w:hanging="180"/>
+      </w:pPr>
+    </w:lvl>
+    <w:lvl w:ilvl="6" w:tplc="0416000F" w:tentative="1">
+      <w:start w:val="1"/>
+      <w:numFmt w:val="decimal"/>
+      <w:lvlText w:val="%7."/>
+      <w:lvlJc w:val="left"/>
+      <w:pPr>
+        <w:ind w:left="5040" w:hanging="360"/>
+      </w:pPr>
+    </w:lvl>
+    <w:lvl w:ilvl="7" w:tplc="04160019" w:tentative="1">
+      <w:start w:val="1"/>
+      <w:numFmt w:val="lowerLetter"/>
+      <w:lvlText w:val="%8."/>
+      <w:lvlJc w:val="left"/>
+      <w:pPr>
+        <w:ind w:left="5760" w:hanging="360"/>
+      </w:pPr>
+    </w:lvl>
+    <w:lvl w:ilvl="8" w:tplc="0416001B" w:tentative="1">
+      <w:start w:val="1"/>
+      <w:numFmt w:val="lowerRoman"/>
+      <w:lvlText w:val="%9."/>
+      <w:lvlJc w:val="right"/>
+      <w:pPr>
+        <w:ind w:left="6480" w:hanging="180"/>
+      </w:pPr>
+    </w:lvl>
+  </w:abstractNum>
+  <w:abstractNum w:abstractNumId="7" w15:restartNumberingAfterBreak="0">
     <w:nsid w:val="1AC65B58"/>
     <w:multiLevelType w:val="multilevel"/>
     <w:tmpl w:val="0ACE05B8"/>
@@ -29721,7 +30665,7 @@
       </w:pPr>
     </w:lvl>
   </w:abstractNum>
-  <w:abstractNum w:abstractNumId="6" w15:restartNumberingAfterBreak="0">
+  <w:abstractNum w:abstractNumId="8" w15:restartNumberingAfterBreak="0">
     <w:nsid w:val="28517322"/>
     <w:multiLevelType w:val="hybridMultilevel"/>
     <w:tmpl w:val="E1460088"/>
@@ -29810,7 +30754,7 @@
       </w:pPr>
     </w:lvl>
   </w:abstractNum>
-  <w:abstractNum w:abstractNumId="7" w15:restartNumberingAfterBreak="0">
+  <w:abstractNum w:abstractNumId="9" w15:restartNumberingAfterBreak="0">
     <w:nsid w:val="2A5C34F6"/>
     <w:multiLevelType w:val="hybridMultilevel"/>
     <w:tmpl w:val="0D12AB54"/>
@@ -29899,7 +30843,7 @@
       </w:pPr>
     </w:lvl>
   </w:abstractNum>
-  <w:abstractNum w:abstractNumId="8" w15:restartNumberingAfterBreak="0">
+  <w:abstractNum w:abstractNumId="10" w15:restartNumberingAfterBreak="0">
     <w:nsid w:val="2F285EF7"/>
     <w:multiLevelType w:val="hybridMultilevel"/>
     <w:tmpl w:val="E1460088"/>
@@ -29988,7 +30932,7 @@
       </w:pPr>
     </w:lvl>
   </w:abstractNum>
-  <w:abstractNum w:abstractNumId="9" w15:restartNumberingAfterBreak="0">
+  <w:abstractNum w:abstractNumId="11" w15:restartNumberingAfterBreak="0">
     <w:nsid w:val="31D32F36"/>
     <w:multiLevelType w:val="hybridMultilevel"/>
     <w:tmpl w:val="0D12AB54"/>
@@ -30077,10 +31021,10 @@
       </w:pPr>
     </w:lvl>
   </w:abstractNum>
-  <w:abstractNum w:abstractNumId="10" w15:restartNumberingAfterBreak="0">
-    <w:nsid w:val="3A1E628C"/>
+  <w:abstractNum w:abstractNumId="12" w15:restartNumberingAfterBreak="0">
+    <w:nsid w:val="326925A2"/>
     <w:multiLevelType w:val="hybridMultilevel"/>
-    <w:tmpl w:val="B3F2EAFE"/>
+    <w:tmpl w:val="777A1E8C"/>
     <w:lvl w:ilvl="0" w:tplc="0416000F">
       <w:start w:val="1"/>
       <w:numFmt w:val="decimal"/>
@@ -30166,7 +31110,185 @@
       </w:pPr>
     </w:lvl>
   </w:abstractNum>
-  <w:abstractNum w:abstractNumId="11" w15:restartNumberingAfterBreak="0">
+  <w:abstractNum w:abstractNumId="13" w15:restartNumberingAfterBreak="0">
+    <w:nsid w:val="36CA1174"/>
+    <w:multiLevelType w:val="hybridMultilevel"/>
+    <w:tmpl w:val="64CA36A4"/>
+    <w:lvl w:ilvl="0" w:tplc="0416000F">
+      <w:start w:val="1"/>
+      <w:numFmt w:val="decimal"/>
+      <w:lvlText w:val="%1."/>
+      <w:lvlJc w:val="left"/>
+      <w:pPr>
+        <w:ind w:left="720" w:hanging="360"/>
+      </w:pPr>
+      <w:rPr>
+        <w:rFonts w:hint="default"/>
+      </w:rPr>
+    </w:lvl>
+    <w:lvl w:ilvl="1" w:tplc="04160019" w:tentative="1">
+      <w:start w:val="1"/>
+      <w:numFmt w:val="lowerLetter"/>
+      <w:lvlText w:val="%2."/>
+      <w:lvlJc w:val="left"/>
+      <w:pPr>
+        <w:ind w:left="1440" w:hanging="360"/>
+      </w:pPr>
+    </w:lvl>
+    <w:lvl w:ilvl="2" w:tplc="0416001B" w:tentative="1">
+      <w:start w:val="1"/>
+      <w:numFmt w:val="lowerRoman"/>
+      <w:lvlText w:val="%3."/>
+      <w:lvlJc w:val="right"/>
+      <w:pPr>
+        <w:ind w:left="2160" w:hanging="180"/>
+      </w:pPr>
+    </w:lvl>
+    <w:lvl w:ilvl="3" w:tplc="0416000F" w:tentative="1">
+      <w:start w:val="1"/>
+      <w:numFmt w:val="decimal"/>
+      <w:lvlText w:val="%4."/>
+      <w:lvlJc w:val="left"/>
+      <w:pPr>
+        <w:ind w:left="2880" w:hanging="360"/>
+      </w:pPr>
+    </w:lvl>
+    <w:lvl w:ilvl="4" w:tplc="04160019" w:tentative="1">
+      <w:start w:val="1"/>
+      <w:numFmt w:val="lowerLetter"/>
+      <w:lvlText w:val="%5."/>
+      <w:lvlJc w:val="left"/>
+      <w:pPr>
+        <w:ind w:left="3600" w:hanging="360"/>
+      </w:pPr>
+    </w:lvl>
+    <w:lvl w:ilvl="5" w:tplc="0416001B" w:tentative="1">
+      <w:start w:val="1"/>
+      <w:numFmt w:val="lowerRoman"/>
+      <w:lvlText w:val="%6."/>
+      <w:lvlJc w:val="right"/>
+      <w:pPr>
+        <w:ind w:left="4320" w:hanging="180"/>
+      </w:pPr>
+    </w:lvl>
+    <w:lvl w:ilvl="6" w:tplc="0416000F" w:tentative="1">
+      <w:start w:val="1"/>
+      <w:numFmt w:val="decimal"/>
+      <w:lvlText w:val="%7."/>
+      <w:lvlJc w:val="left"/>
+      <w:pPr>
+        <w:ind w:left="5040" w:hanging="360"/>
+      </w:pPr>
+    </w:lvl>
+    <w:lvl w:ilvl="7" w:tplc="04160019" w:tentative="1">
+      <w:start w:val="1"/>
+      <w:numFmt w:val="lowerLetter"/>
+      <w:lvlText w:val="%8."/>
+      <w:lvlJc w:val="left"/>
+      <w:pPr>
+        <w:ind w:left="5760" w:hanging="360"/>
+      </w:pPr>
+    </w:lvl>
+    <w:lvl w:ilvl="8" w:tplc="0416001B" w:tentative="1">
+      <w:start w:val="1"/>
+      <w:numFmt w:val="lowerRoman"/>
+      <w:lvlText w:val="%9."/>
+      <w:lvlJc w:val="right"/>
+      <w:pPr>
+        <w:ind w:left="6480" w:hanging="180"/>
+      </w:pPr>
+    </w:lvl>
+  </w:abstractNum>
+  <w:abstractNum w:abstractNumId="14" w15:restartNumberingAfterBreak="0">
+    <w:nsid w:val="3A1E628C"/>
+    <w:multiLevelType w:val="hybridMultilevel"/>
+    <w:tmpl w:val="B3F2EAFE"/>
+    <w:lvl w:ilvl="0" w:tplc="0416000F">
+      <w:start w:val="1"/>
+      <w:numFmt w:val="decimal"/>
+      <w:lvlText w:val="%1."/>
+      <w:lvlJc w:val="left"/>
+      <w:pPr>
+        <w:ind w:left="720" w:hanging="360"/>
+      </w:pPr>
+      <w:rPr>
+        <w:rFonts w:hint="default"/>
+      </w:rPr>
+    </w:lvl>
+    <w:lvl w:ilvl="1" w:tplc="04160019" w:tentative="1">
+      <w:start w:val="1"/>
+      <w:numFmt w:val="lowerLetter"/>
+      <w:lvlText w:val="%2."/>
+      <w:lvlJc w:val="left"/>
+      <w:pPr>
+        <w:ind w:left="1440" w:hanging="360"/>
+      </w:pPr>
+    </w:lvl>
+    <w:lvl w:ilvl="2" w:tplc="0416001B" w:tentative="1">
+      <w:start w:val="1"/>
+      <w:numFmt w:val="lowerRoman"/>
+      <w:lvlText w:val="%3."/>
+      <w:lvlJc w:val="right"/>
+      <w:pPr>
+        <w:ind w:left="2160" w:hanging="180"/>
+      </w:pPr>
+    </w:lvl>
+    <w:lvl w:ilvl="3" w:tplc="0416000F" w:tentative="1">
+      <w:start w:val="1"/>
+      <w:numFmt w:val="decimal"/>
+      <w:lvlText w:val="%4."/>
+      <w:lvlJc w:val="left"/>
+      <w:pPr>
+        <w:ind w:left="2880" w:hanging="360"/>
+      </w:pPr>
+    </w:lvl>
+    <w:lvl w:ilvl="4" w:tplc="04160019" w:tentative="1">
+      <w:start w:val="1"/>
+      <w:numFmt w:val="lowerLetter"/>
+      <w:lvlText w:val="%5."/>
+      <w:lvlJc w:val="left"/>
+      <w:pPr>
+        <w:ind w:left="3600" w:hanging="360"/>
+      </w:pPr>
+    </w:lvl>
+    <w:lvl w:ilvl="5" w:tplc="0416001B" w:tentative="1">
+      <w:start w:val="1"/>
+      <w:numFmt w:val="lowerRoman"/>
+      <w:lvlText w:val="%6."/>
+      <w:lvlJc w:val="right"/>
+      <w:pPr>
+        <w:ind w:left="4320" w:hanging="180"/>
+      </w:pPr>
+    </w:lvl>
+    <w:lvl w:ilvl="6" w:tplc="0416000F" w:tentative="1">
+      <w:start w:val="1"/>
+      <w:numFmt w:val="decimal"/>
+      <w:lvlText w:val="%7."/>
+      <w:lvlJc w:val="left"/>
+      <w:pPr>
+        <w:ind w:left="5040" w:hanging="360"/>
+      </w:pPr>
+    </w:lvl>
+    <w:lvl w:ilvl="7" w:tplc="04160019" w:tentative="1">
+      <w:start w:val="1"/>
+      <w:numFmt w:val="lowerLetter"/>
+      <w:lvlText w:val="%8."/>
+      <w:lvlJc w:val="left"/>
+      <w:pPr>
+        <w:ind w:left="5760" w:hanging="360"/>
+      </w:pPr>
+    </w:lvl>
+    <w:lvl w:ilvl="8" w:tplc="0416001B" w:tentative="1">
+      <w:start w:val="1"/>
+      <w:numFmt w:val="lowerRoman"/>
+      <w:lvlText w:val="%9."/>
+      <w:lvlJc w:val="right"/>
+      <w:pPr>
+        <w:ind w:left="6480" w:hanging="180"/>
+      </w:pPr>
+    </w:lvl>
+  </w:abstractNum>
+  <w:abstractNum w:abstractNumId="15" w15:restartNumberingAfterBreak="0">
     <w:nsid w:val="3AEC2FBB"/>
     <w:multiLevelType w:val="hybridMultilevel"/>
     <w:tmpl w:val="B5005092"/>
@@ -30255,7 +31377,96 @@
       </w:pPr>
     </w:lvl>
   </w:abstractNum>
-  <w:abstractNum w:abstractNumId="12" w15:restartNumberingAfterBreak="0">
+  <w:abstractNum w:abstractNumId="16" w15:restartNumberingAfterBreak="0">
+    <w:nsid w:val="3CDF7D5F"/>
+    <w:multiLevelType w:val="hybridMultilevel"/>
+    <w:tmpl w:val="4950F808"/>
+    <w:lvl w:ilvl="0" w:tplc="9DA2E964">
+      <w:start w:val="1"/>
+      <w:numFmt w:val="decimal"/>
+      <w:lvlText w:val="%1."/>
+      <w:lvlJc w:val="left"/>
+      <w:pPr>
+        <w:ind w:left="1080" w:hanging="360"/>
+      </w:pPr>
+      <w:rPr>
+        <w:rFonts w:hint="default"/>
+      </w:rPr>
+    </w:lvl>
+    <w:lvl w:ilvl="1" w:tplc="04160019" w:tentative="1">
+      <w:start w:val="1"/>
+      <w:numFmt w:val="lowerLetter"/>
+      <w:lvlText w:val="%2."/>
+      <w:lvlJc w:val="left"/>
+      <w:pPr>
+        <w:ind w:left="1800" w:hanging="360"/>
+      </w:pPr>
+    </w:lvl>
+    <w:lvl w:ilvl="2" w:tplc="0416001B" w:tentative="1">
+      <w:start w:val="1"/>
+      <w:numFmt w:val="lowerRoman"/>
+      <w:lvlText w:val="%3."/>
+      <w:lvlJc w:val="right"/>
+      <w:pPr>
+        <w:ind w:left="2520" w:hanging="180"/>
+      </w:pPr>
+    </w:lvl>
+    <w:lvl w:ilvl="3" w:tplc="0416000F" w:tentative="1">
+      <w:start w:val="1"/>
+      <w:numFmt w:val="decimal"/>
+      <w:lvlText w:val="%4."/>
+      <w:lvlJc w:val="left"/>
+      <w:pPr>
+        <w:ind w:left="3240" w:hanging="360"/>
+      </w:pPr>
+    </w:lvl>
+    <w:lvl w:ilvl="4" w:tplc="04160019" w:tentative="1">
+      <w:start w:val="1"/>
+      <w:numFmt w:val="lowerLetter"/>
+      <w:lvlText w:val="%5."/>
+      <w:lvlJc w:val="left"/>
+      <w:pPr>
+        <w:ind w:left="3960" w:hanging="360"/>
+      </w:pPr>
+    </w:lvl>
+    <w:lvl w:ilvl="5" w:tplc="0416001B" w:tentative="1">
+      <w:start w:val="1"/>
+      <w:numFmt w:val="lowerRoman"/>
+      <w:lvlText w:val="%6."/>
+      <w:lvlJc w:val="right"/>
+      <w:pPr>
+        <w:ind w:left="4680" w:hanging="180"/>
+      </w:pPr>
+    </w:lvl>
+    <w:lvl w:ilvl="6" w:tplc="0416000F" w:tentative="1">
+      <w:start w:val="1"/>
+      <w:numFmt w:val="decimal"/>
+      <w:lvlText w:val="%7."/>
+      <w:lvlJc w:val="left"/>
+      <w:pPr>
+        <w:ind w:left="5400" w:hanging="360"/>
+      </w:pPr>
+    </w:lvl>
+    <w:lvl w:ilvl="7" w:tplc="04160019" w:tentative="1">
+      <w:start w:val="1"/>
+      <w:numFmt w:val="lowerLetter"/>
+      <w:lvlText w:val="%8."/>
+      <w:lvlJc w:val="left"/>
+      <w:pPr>
+        <w:ind w:left="6120" w:hanging="360"/>
+      </w:pPr>
+    </w:lvl>
+    <w:lvl w:ilvl="8" w:tplc="0416001B" w:tentative="1">
+      <w:start w:val="1"/>
+      <w:numFmt w:val="lowerRoman"/>
+      <w:lvlText w:val="%9."/>
+      <w:lvlJc w:val="right"/>
+      <w:pPr>
+        <w:ind w:left="6840" w:hanging="180"/>
+      </w:pPr>
+    </w:lvl>
+  </w:abstractNum>
+  <w:abstractNum w:abstractNumId="17" w15:restartNumberingAfterBreak="0">
     <w:nsid w:val="3CF7210B"/>
     <w:multiLevelType w:val="hybridMultilevel"/>
     <w:tmpl w:val="0D12AB54"/>
@@ -30344,7 +31555,120 @@
       </w:pPr>
     </w:lvl>
   </w:abstractNum>
-  <w:abstractNum w:abstractNumId="13" w15:restartNumberingAfterBreak="0">
+  <w:abstractNum w:abstractNumId="18" w15:restartNumberingAfterBreak="0">
+    <w:nsid w:val="3E336274"/>
+    <w:multiLevelType w:val="hybridMultilevel"/>
+    <w:tmpl w:val="B19C4202"/>
+    <w:lvl w:ilvl="0" w:tplc="04160001">
+      <w:start w:val="1"/>
+      <w:numFmt w:val="bullet"/>
+      <w:lvlText w:val=""/>
+      <w:lvlJc w:val="left"/>
+      <w:pPr>
+        <w:ind w:left="720" w:hanging="360"/>
+      </w:pPr>
+      <w:rPr>
+        <w:rFonts w:ascii="Symbol" w:hAnsi="Symbol" w:hint="default"/>
+      </w:rPr>
+    </w:lvl>
+    <w:lvl w:ilvl="1" w:tplc="04160003" w:tentative="1">
+      <w:start w:val="1"/>
+      <w:numFmt w:val="bullet"/>
+      <w:lvlText w:val="o"/>
+      <w:lvlJc w:val="left"/>
+      <w:pPr>
+        <w:ind w:left="1440" w:hanging="360"/>
+      </w:pPr>
+      <w:rPr>
+        <w:rFonts w:ascii="Courier New" w:hAnsi="Courier New" w:cs="Courier New" w:hint="default"/>
+      </w:rPr>
+    </w:lvl>
+    <w:lvl w:ilvl="2" w:tplc="04160005" w:tentative="1">
+      <w:start w:val="1"/>
+      <w:numFmt w:val="bullet"/>
+      <w:lvlText w:val=""/>
+      <w:lvlJc w:val="left"/>
+      <w:pPr>
+        <w:ind w:left="2160" w:hanging="360"/>
+      </w:pPr>
+      <w:rPr>
+        <w:rFonts w:ascii="Wingdings" w:hAnsi="Wingdings" w:hint="default"/>
+      </w:rPr>
+    </w:lvl>
+    <w:lvl w:ilvl="3" w:tplc="04160001" w:tentative="1">
+      <w:start w:val="1"/>
+      <w:numFmt w:val="bullet"/>
+      <w:lvlText w:val=""/>
+      <w:lvlJc w:val="left"/>
+      <w:pPr>
+        <w:ind w:left="2880" w:hanging="360"/>
+      </w:pPr>
+      <w:rPr>
+        <w:rFonts w:ascii="Symbol" w:hAnsi="Symbol" w:hint="default"/>
+      </w:rPr>
+    </w:lvl>
+    <w:lvl w:ilvl="4" w:tplc="04160003" w:tentative="1">
+      <w:start w:val="1"/>
+      <w:numFmt w:val="bullet"/>
+      <w:lvlText w:val="o"/>
+      <w:lvlJc w:val="left"/>
+      <w:pPr>
+        <w:ind w:left="3600" w:hanging="360"/>
+      </w:pPr>
+      <w:rPr>
+        <w:rFonts w:ascii="Courier New" w:hAnsi="Courier New" w:cs="Courier New" w:hint="default"/>
+      </w:rPr>
+    </w:lvl>
+    <w:lvl w:ilvl="5" w:tplc="04160005" w:tentative="1">
+      <w:start w:val="1"/>
+      <w:numFmt w:val="bullet"/>
+      <w:lvlText w:val=""/>
+      <w:lvlJc w:val="left"/>
+      <w:pPr>
+        <w:ind w:left="4320" w:hanging="360"/>
+      </w:pPr>
+      <w:rPr>
+        <w:rFonts w:ascii="Wingdings" w:hAnsi="Wingdings" w:hint="default"/>
+      </w:rPr>
+    </w:lvl>
+    <w:lvl w:ilvl="6" w:tplc="04160001" w:tentative="1">
+      <w:start w:val="1"/>
+      <w:numFmt w:val="bullet"/>
+      <w:lvlText w:val=""/>
+      <w:lvlJc w:val="left"/>
+      <w:pPr>
+        <w:ind w:left="5040" w:hanging="360"/>
+      </w:pPr>
+      <w:rPr>
+        <w:rFonts w:ascii="Symbol" w:hAnsi="Symbol" w:hint="default"/>
+      </w:rPr>
+    </w:lvl>
+    <w:lvl w:ilvl="7" w:tplc="04160003" w:tentative="1">
+      <w:start w:val="1"/>
+      <w:numFmt w:val="bullet"/>
+      <w:lvlText w:val="o"/>
+      <w:lvlJc w:val="left"/>
+      <w:pPr>
+        <w:ind w:left="5760" w:hanging="360"/>
+      </w:pPr>
+      <w:rPr>
+        <w:rFonts w:ascii="Courier New" w:hAnsi="Courier New" w:cs="Courier New" w:hint="default"/>
+      </w:rPr>
+    </w:lvl>
+    <w:lvl w:ilvl="8" w:tplc="04160005" w:tentative="1">
+      <w:start w:val="1"/>
+      <w:numFmt w:val="bullet"/>
+      <w:lvlText w:val=""/>
+      <w:lvlJc w:val="left"/>
+      <w:pPr>
+        <w:ind w:left="6480" w:hanging="360"/>
+      </w:pPr>
+      <w:rPr>
+        <w:rFonts w:ascii="Wingdings" w:hAnsi="Wingdings" w:hint="default"/>
+      </w:rPr>
+    </w:lvl>
+  </w:abstractNum>
+  <w:abstractNum w:abstractNumId="19" w15:restartNumberingAfterBreak="0">
     <w:nsid w:val="431D7E3B"/>
     <w:multiLevelType w:val="hybridMultilevel"/>
     <w:tmpl w:val="CDB66A16"/>
@@ -30433,7 +31757,7 @@
       </w:pPr>
     </w:lvl>
   </w:abstractNum>
-  <w:abstractNum w:abstractNumId="14" w15:restartNumberingAfterBreak="0">
+  <w:abstractNum w:abstractNumId="20" w15:restartNumberingAfterBreak="0">
     <w:nsid w:val="432D4CF3"/>
     <w:multiLevelType w:val="singleLevel"/>
     <w:tmpl w:val="E5382C20"/>
@@ -30454,7 +31778,7 @@
       </w:rPr>
     </w:lvl>
   </w:abstractNum>
-  <w:abstractNum w:abstractNumId="15" w15:restartNumberingAfterBreak="0">
+  <w:abstractNum w:abstractNumId="21" w15:restartNumberingAfterBreak="0">
     <w:nsid w:val="477B7DF8"/>
     <w:multiLevelType w:val="hybridMultilevel"/>
     <w:tmpl w:val="E1F61CFC"/>
@@ -30543,96 +31867,10 @@
       </w:pPr>
     </w:lvl>
   </w:abstractNum>
-  <w:abstractNum w:abstractNumId="16" w15:restartNumberingAfterBreak="0">
-    <w:nsid w:val="49767CE3"/>
-    <w:multiLevelType w:val="multilevel"/>
-    <w:tmpl w:val="0416001F"/>
-    <w:lvl w:ilvl="0">
-      <w:start w:val="1"/>
-      <w:numFmt w:val="decimal"/>
-      <w:lvlText w:val="%1."/>
-      <w:lvlJc w:val="left"/>
-      <w:pPr>
-        <w:ind w:left="360" w:hanging="360"/>
-      </w:pPr>
-    </w:lvl>
-    <w:lvl w:ilvl="1">
-      <w:start w:val="1"/>
-      <w:numFmt w:val="decimal"/>
-      <w:lvlText w:val="%1.%2."/>
-      <w:lvlJc w:val="left"/>
-      <w:pPr>
-        <w:ind w:left="792" w:hanging="432"/>
-      </w:pPr>
-    </w:lvl>
-    <w:lvl w:ilvl="2">
-      <w:start w:val="1"/>
-      <w:numFmt w:val="decimal"/>
-      <w:lvlText w:val="%1.%2.%3."/>
-      <w:lvlJc w:val="left"/>
-      <w:pPr>
-        <w:ind w:left="1224" w:hanging="504"/>
-      </w:pPr>
-    </w:lvl>
-    <w:lvl w:ilvl="3">
-      <w:start w:val="1"/>
-      <w:numFmt w:val="decimal"/>
-      <w:lvlText w:val="%1.%2.%3.%4."/>
-      <w:lvlJc w:val="left"/>
-      <w:pPr>
-        <w:ind w:left="1728" w:hanging="648"/>
-      </w:pPr>
-    </w:lvl>
-    <w:lvl w:ilvl="4">
-      <w:start w:val="1"/>
-      <w:numFmt w:val="decimal"/>
-      <w:lvlText w:val="%1.%2.%3.%4.%5."/>
-      <w:lvlJc w:val="left"/>
-      <w:pPr>
-        <w:ind w:left="2232" w:hanging="792"/>
-      </w:pPr>
-    </w:lvl>
-    <w:lvl w:ilvl="5">
-      <w:start w:val="1"/>
-      <w:numFmt w:val="decimal"/>
-      <w:lvlText w:val="%1.%2.%3.%4.%5.%6."/>
-      <w:lvlJc w:val="left"/>
-      <w:pPr>
-        <w:ind w:left="2736" w:hanging="936"/>
-      </w:pPr>
-    </w:lvl>
-    <w:lvl w:ilvl="6">
-      <w:start w:val="1"/>
-      <w:numFmt w:val="decimal"/>
-      <w:lvlText w:val="%1.%2.%3.%4.%5.%6.%7."/>
-      <w:lvlJc w:val="left"/>
-      <w:pPr>
-        <w:ind w:left="3240" w:hanging="1080"/>
-      </w:pPr>
-    </w:lvl>
-    <w:lvl w:ilvl="7">
-      <w:start w:val="1"/>
-      <w:numFmt w:val="decimal"/>
-      <w:lvlText w:val="%1.%2.%3.%4.%5.%6.%7.%8."/>
-      <w:lvlJc w:val="left"/>
-      <w:pPr>
-        <w:ind w:left="3744" w:hanging="1224"/>
-      </w:pPr>
-    </w:lvl>
-    <w:lvl w:ilvl="8">
-      <w:start w:val="1"/>
-      <w:numFmt w:val="decimal"/>
-      <w:lvlText w:val="%1.%2.%3.%4.%5.%6.%7.%8.%9."/>
-      <w:lvlJc w:val="left"/>
-      <w:pPr>
-        <w:ind w:left="4320" w:hanging="1440"/>
-      </w:pPr>
-    </w:lvl>
-  </w:abstractNum>
-  <w:abstractNum w:abstractNumId="17" w15:restartNumberingAfterBreak="0">
-    <w:nsid w:val="5D3B7596"/>
+  <w:abstractNum w:abstractNumId="22" w15:restartNumberingAfterBreak="0">
+    <w:nsid w:val="495C0A92"/>
     <w:multiLevelType w:val="hybridMultilevel"/>
-    <w:tmpl w:val="5B74023E"/>
+    <w:tmpl w:val="50D2F6B8"/>
     <w:lvl w:ilvl="0" w:tplc="0416000F">
       <w:start w:val="1"/>
       <w:numFmt w:val="decimal"/>
@@ -30718,10 +31956,96 @@
       </w:pPr>
     </w:lvl>
   </w:abstractNum>
-  <w:abstractNum w:abstractNumId="18" w15:restartNumberingAfterBreak="0">
-    <w:nsid w:val="6102574C"/>
+  <w:abstractNum w:abstractNumId="23" w15:restartNumberingAfterBreak="0">
+    <w:nsid w:val="49767CE3"/>
+    <w:multiLevelType w:val="multilevel"/>
+    <w:tmpl w:val="0416001F"/>
+    <w:lvl w:ilvl="0">
+      <w:start w:val="1"/>
+      <w:numFmt w:val="decimal"/>
+      <w:lvlText w:val="%1."/>
+      <w:lvlJc w:val="left"/>
+      <w:pPr>
+        <w:ind w:left="360" w:hanging="360"/>
+      </w:pPr>
+    </w:lvl>
+    <w:lvl w:ilvl="1">
+      <w:start w:val="1"/>
+      <w:numFmt w:val="decimal"/>
+      <w:lvlText w:val="%1.%2."/>
+      <w:lvlJc w:val="left"/>
+      <w:pPr>
+        <w:ind w:left="792" w:hanging="432"/>
+      </w:pPr>
+    </w:lvl>
+    <w:lvl w:ilvl="2">
+      <w:start w:val="1"/>
+      <w:numFmt w:val="decimal"/>
+      <w:lvlText w:val="%1.%2.%3."/>
+      <w:lvlJc w:val="left"/>
+      <w:pPr>
+        <w:ind w:left="1224" w:hanging="504"/>
+      </w:pPr>
+    </w:lvl>
+    <w:lvl w:ilvl="3">
+      <w:start w:val="1"/>
+      <w:numFmt w:val="decimal"/>
+      <w:lvlText w:val="%1.%2.%3.%4."/>
+      <w:lvlJc w:val="left"/>
+      <w:pPr>
+        <w:ind w:left="1728" w:hanging="648"/>
+      </w:pPr>
+    </w:lvl>
+    <w:lvl w:ilvl="4">
+      <w:start w:val="1"/>
+      <w:numFmt w:val="decimal"/>
+      <w:lvlText w:val="%1.%2.%3.%4.%5."/>
+      <w:lvlJc w:val="left"/>
+      <w:pPr>
+        <w:ind w:left="2232" w:hanging="792"/>
+      </w:pPr>
+    </w:lvl>
+    <w:lvl w:ilvl="5">
+      <w:start w:val="1"/>
+      <w:numFmt w:val="decimal"/>
+      <w:lvlText w:val="%1.%2.%3.%4.%5.%6."/>
+      <w:lvlJc w:val="left"/>
+      <w:pPr>
+        <w:ind w:left="2736" w:hanging="936"/>
+      </w:pPr>
+    </w:lvl>
+    <w:lvl w:ilvl="6">
+      <w:start w:val="1"/>
+      <w:numFmt w:val="decimal"/>
+      <w:lvlText w:val="%1.%2.%3.%4.%5.%6.%7."/>
+      <w:lvlJc w:val="left"/>
+      <w:pPr>
+        <w:ind w:left="3240" w:hanging="1080"/>
+      </w:pPr>
+    </w:lvl>
+    <w:lvl w:ilvl="7">
+      <w:start w:val="1"/>
+      <w:numFmt w:val="decimal"/>
+      <w:lvlText w:val="%1.%2.%3.%4.%5.%6.%7.%8."/>
+      <w:lvlJc w:val="left"/>
+      <w:pPr>
+        <w:ind w:left="3744" w:hanging="1224"/>
+      </w:pPr>
+    </w:lvl>
+    <w:lvl w:ilvl="8">
+      <w:start w:val="1"/>
+      <w:numFmt w:val="decimal"/>
+      <w:lvlText w:val="%1.%2.%3.%4.%5.%6.%7.%8.%9."/>
+      <w:lvlJc w:val="left"/>
+      <w:pPr>
+        <w:ind w:left="4320" w:hanging="1440"/>
+      </w:pPr>
+    </w:lvl>
+  </w:abstractNum>
+  <w:abstractNum w:abstractNumId="24" w15:restartNumberingAfterBreak="0">
+    <w:nsid w:val="54592603"/>
     <w:multiLevelType w:val="hybridMultilevel"/>
-    <w:tmpl w:val="954C2FDA"/>
+    <w:tmpl w:val="BBC2748E"/>
     <w:lvl w:ilvl="0" w:tplc="0416000F">
       <w:start w:val="1"/>
       <w:numFmt w:val="decimal"/>
@@ -30807,7 +32131,185 @@
       </w:pPr>
     </w:lvl>
   </w:abstractNum>
-  <w:abstractNum w:abstractNumId="19" w15:restartNumberingAfterBreak="0">
+  <w:abstractNum w:abstractNumId="25" w15:restartNumberingAfterBreak="0">
+    <w:nsid w:val="5D3B7596"/>
+    <w:multiLevelType w:val="hybridMultilevel"/>
+    <w:tmpl w:val="5B74023E"/>
+    <w:lvl w:ilvl="0" w:tplc="0416000F">
+      <w:start w:val="1"/>
+      <w:numFmt w:val="decimal"/>
+      <w:lvlText w:val="%1."/>
+      <w:lvlJc w:val="left"/>
+      <w:pPr>
+        <w:ind w:left="720" w:hanging="360"/>
+      </w:pPr>
+      <w:rPr>
+        <w:rFonts w:hint="default"/>
+      </w:rPr>
+    </w:lvl>
+    <w:lvl w:ilvl="1" w:tplc="04160019" w:tentative="1">
+      <w:start w:val="1"/>
+      <w:numFmt w:val="lowerLetter"/>
+      <w:lvlText w:val="%2."/>
+      <w:lvlJc w:val="left"/>
+      <w:pPr>
+        <w:ind w:left="1440" w:hanging="360"/>
+      </w:pPr>
+    </w:lvl>
+    <w:lvl w:ilvl="2" w:tplc="0416001B" w:tentative="1">
+      <w:start w:val="1"/>
+      <w:numFmt w:val="lowerRoman"/>
+      <w:lvlText w:val="%3."/>
+      <w:lvlJc w:val="right"/>
+      <w:pPr>
+        <w:ind w:left="2160" w:hanging="180"/>
+      </w:pPr>
+    </w:lvl>
+    <w:lvl w:ilvl="3" w:tplc="0416000F" w:tentative="1">
+      <w:start w:val="1"/>
+      <w:numFmt w:val="decimal"/>
+      <w:lvlText w:val="%4."/>
+      <w:lvlJc w:val="left"/>
+      <w:pPr>
+        <w:ind w:left="2880" w:hanging="360"/>
+      </w:pPr>
+    </w:lvl>
+    <w:lvl w:ilvl="4" w:tplc="04160019" w:tentative="1">
+      <w:start w:val="1"/>
+      <w:numFmt w:val="lowerLetter"/>
+      <w:lvlText w:val="%5."/>
+      <w:lvlJc w:val="left"/>
+      <w:pPr>
+        <w:ind w:left="3600" w:hanging="360"/>
+      </w:pPr>
+    </w:lvl>
+    <w:lvl w:ilvl="5" w:tplc="0416001B" w:tentative="1">
+      <w:start w:val="1"/>
+      <w:numFmt w:val="lowerRoman"/>
+      <w:lvlText w:val="%6."/>
+      <w:lvlJc w:val="right"/>
+      <w:pPr>
+        <w:ind w:left="4320" w:hanging="180"/>
+      </w:pPr>
+    </w:lvl>
+    <w:lvl w:ilvl="6" w:tplc="0416000F" w:tentative="1">
+      <w:start w:val="1"/>
+      <w:numFmt w:val="decimal"/>
+      <w:lvlText w:val="%7."/>
+      <w:lvlJc w:val="left"/>
+      <w:pPr>
+        <w:ind w:left="5040" w:hanging="360"/>
+      </w:pPr>
+    </w:lvl>
+    <w:lvl w:ilvl="7" w:tplc="04160019" w:tentative="1">
+      <w:start w:val="1"/>
+      <w:numFmt w:val="lowerLetter"/>
+      <w:lvlText w:val="%8."/>
+      <w:lvlJc w:val="left"/>
+      <w:pPr>
+        <w:ind w:left="5760" w:hanging="360"/>
+      </w:pPr>
+    </w:lvl>
+    <w:lvl w:ilvl="8" w:tplc="0416001B" w:tentative="1">
+      <w:start w:val="1"/>
+      <w:numFmt w:val="lowerRoman"/>
+      <w:lvlText w:val="%9."/>
+      <w:lvlJc w:val="right"/>
+      <w:pPr>
+        <w:ind w:left="6480" w:hanging="180"/>
+      </w:pPr>
+    </w:lvl>
+  </w:abstractNum>
+  <w:abstractNum w:abstractNumId="26" w15:restartNumberingAfterBreak="0">
+    <w:nsid w:val="6102574C"/>
+    <w:multiLevelType w:val="hybridMultilevel"/>
+    <w:tmpl w:val="954C2FDA"/>
+    <w:lvl w:ilvl="0" w:tplc="0416000F">
+      <w:start w:val="1"/>
+      <w:numFmt w:val="decimal"/>
+      <w:lvlText w:val="%1."/>
+      <w:lvlJc w:val="left"/>
+      <w:pPr>
+        <w:ind w:left="720" w:hanging="360"/>
+      </w:pPr>
+      <w:rPr>
+        <w:rFonts w:hint="default"/>
+      </w:rPr>
+    </w:lvl>
+    <w:lvl w:ilvl="1" w:tplc="04160019" w:tentative="1">
+      <w:start w:val="1"/>
+      <w:numFmt w:val="lowerLetter"/>
+      <w:lvlText w:val="%2."/>
+      <w:lvlJc w:val="left"/>
+      <w:pPr>
+        <w:ind w:left="1440" w:hanging="360"/>
+      </w:pPr>
+    </w:lvl>
+    <w:lvl w:ilvl="2" w:tplc="0416001B" w:tentative="1">
+      <w:start w:val="1"/>
+      <w:numFmt w:val="lowerRoman"/>
+      <w:lvlText w:val="%3."/>
+      <w:lvlJc w:val="right"/>
+      <w:pPr>
+        <w:ind w:left="2160" w:hanging="180"/>
+      </w:pPr>
+    </w:lvl>
+    <w:lvl w:ilvl="3" w:tplc="0416000F" w:tentative="1">
+      <w:start w:val="1"/>
+      <w:numFmt w:val="decimal"/>
+      <w:lvlText w:val="%4."/>
+      <w:lvlJc w:val="left"/>
+      <w:pPr>
+        <w:ind w:left="2880" w:hanging="360"/>
+      </w:pPr>
+    </w:lvl>
+    <w:lvl w:ilvl="4" w:tplc="04160019" w:tentative="1">
+      <w:start w:val="1"/>
+      <w:numFmt w:val="lowerLetter"/>
+      <w:lvlText w:val="%5."/>
+      <w:lvlJc w:val="left"/>
+      <w:pPr>
+        <w:ind w:left="3600" w:hanging="360"/>
+      </w:pPr>
+    </w:lvl>
+    <w:lvl w:ilvl="5" w:tplc="0416001B" w:tentative="1">
+      <w:start w:val="1"/>
+      <w:numFmt w:val="lowerRoman"/>
+      <w:lvlText w:val="%6."/>
+      <w:lvlJc w:val="right"/>
+      <w:pPr>
+        <w:ind w:left="4320" w:hanging="180"/>
+      </w:pPr>
+    </w:lvl>
+    <w:lvl w:ilvl="6" w:tplc="0416000F" w:tentative="1">
+      <w:start w:val="1"/>
+      <w:numFmt w:val="decimal"/>
+      <w:lvlText w:val="%7."/>
+      <w:lvlJc w:val="left"/>
+      <w:pPr>
+        <w:ind w:left="5040" w:hanging="360"/>
+      </w:pPr>
+    </w:lvl>
+    <w:lvl w:ilvl="7" w:tplc="04160019" w:tentative="1">
+      <w:start w:val="1"/>
+      <w:numFmt w:val="lowerLetter"/>
+      <w:lvlText w:val="%8."/>
+      <w:lvlJc w:val="left"/>
+      <w:pPr>
+        <w:ind w:left="5760" w:hanging="360"/>
+      </w:pPr>
+    </w:lvl>
+    <w:lvl w:ilvl="8" w:tplc="0416001B" w:tentative="1">
+      <w:start w:val="1"/>
+      <w:numFmt w:val="lowerRoman"/>
+      <w:lvlText w:val="%9."/>
+      <w:lvlJc w:val="right"/>
+      <w:pPr>
+        <w:ind w:left="6480" w:hanging="180"/>
+      </w:pPr>
+    </w:lvl>
+  </w:abstractNum>
+  <w:abstractNum w:abstractNumId="27" w15:restartNumberingAfterBreak="0">
     <w:nsid w:val="65722458"/>
     <w:multiLevelType w:val="multilevel"/>
     <w:tmpl w:val="0600AB20"/>
@@ -30896,7 +32398,7 @@
       </w:pPr>
     </w:lvl>
   </w:abstractNum>
-  <w:abstractNum w:abstractNumId="20" w15:restartNumberingAfterBreak="0">
+  <w:abstractNum w:abstractNumId="28" w15:restartNumberingAfterBreak="0">
     <w:nsid w:val="6CE435AB"/>
     <w:multiLevelType w:val="multilevel"/>
     <w:tmpl w:val="BF2C6C58"/>
@@ -31001,7 +32503,7 @@
       </w:pPr>
     </w:lvl>
   </w:abstractNum>
-  <w:abstractNum w:abstractNumId="21" w15:restartNumberingAfterBreak="0">
+  <w:abstractNum w:abstractNumId="29" w15:restartNumberingAfterBreak="0">
     <w:nsid w:val="6D470ED8"/>
     <w:multiLevelType w:val="hybridMultilevel"/>
     <w:tmpl w:val="0D12AB54"/>
@@ -31090,7 +32592,7 @@
       </w:pPr>
     </w:lvl>
   </w:abstractNum>
-  <w:abstractNum w:abstractNumId="22" w15:restartNumberingAfterBreak="0">
+  <w:abstractNum w:abstractNumId="30" w15:restartNumberingAfterBreak="0">
     <w:nsid w:val="73A01628"/>
     <w:multiLevelType w:val="hybridMultilevel"/>
     <w:tmpl w:val="3FCCFCA2"/>
@@ -31179,7 +32681,7 @@
       </w:pPr>
     </w:lvl>
   </w:abstractNum>
-  <w:abstractNum w:abstractNumId="23" w15:restartNumberingAfterBreak="0">
+  <w:abstractNum w:abstractNumId="31" w15:restartNumberingAfterBreak="0">
     <w:nsid w:val="74E00CB0"/>
     <w:multiLevelType w:val="multilevel"/>
     <w:tmpl w:val="82C087BA"/>
@@ -31301,10 +32803,10 @@
       </w:pPr>
     </w:lvl>
   </w:abstractNum>
-  <w:abstractNum w:abstractNumId="24" w15:restartNumberingAfterBreak="0">
-    <w:nsid w:val="7AE73227"/>
+  <w:abstractNum w:abstractNumId="32" w15:restartNumberingAfterBreak="0">
+    <w:nsid w:val="758D031E"/>
     <w:multiLevelType w:val="hybridMultilevel"/>
-    <w:tmpl w:val="317CF34C"/>
+    <w:tmpl w:val="7B90C874"/>
     <w:lvl w:ilvl="0" w:tplc="0416000F">
       <w:start w:val="1"/>
       <w:numFmt w:val="decimal"/>
@@ -31390,7 +32892,185 @@
       </w:pPr>
     </w:lvl>
   </w:abstractNum>
-  <w:abstractNum w:abstractNumId="25" w15:restartNumberingAfterBreak="0">
+  <w:abstractNum w:abstractNumId="33" w15:restartNumberingAfterBreak="0">
+    <w:nsid w:val="78622A72"/>
+    <w:multiLevelType w:val="hybridMultilevel"/>
+    <w:tmpl w:val="33A49C90"/>
+    <w:lvl w:ilvl="0" w:tplc="0416000F">
+      <w:start w:val="1"/>
+      <w:numFmt w:val="decimal"/>
+      <w:lvlText w:val="%1."/>
+      <w:lvlJc w:val="left"/>
+      <w:pPr>
+        <w:ind w:left="720" w:hanging="360"/>
+      </w:pPr>
+      <w:rPr>
+        <w:rFonts w:hint="default"/>
+      </w:rPr>
+    </w:lvl>
+    <w:lvl w:ilvl="1" w:tplc="04160019" w:tentative="1">
+      <w:start w:val="1"/>
+      <w:numFmt w:val="lowerLetter"/>
+      <w:lvlText w:val="%2."/>
+      <w:lvlJc w:val="left"/>
+      <w:pPr>
+        <w:ind w:left="1440" w:hanging="360"/>
+      </w:pPr>
+    </w:lvl>
+    <w:lvl w:ilvl="2" w:tplc="0416001B" w:tentative="1">
+      <w:start w:val="1"/>
+      <w:numFmt w:val="lowerRoman"/>
+      <w:lvlText w:val="%3."/>
+      <w:lvlJc w:val="right"/>
+      <w:pPr>
+        <w:ind w:left="2160" w:hanging="180"/>
+      </w:pPr>
+    </w:lvl>
+    <w:lvl w:ilvl="3" w:tplc="0416000F" w:tentative="1">
+      <w:start w:val="1"/>
+      <w:numFmt w:val="decimal"/>
+      <w:lvlText w:val="%4."/>
+      <w:lvlJc w:val="left"/>
+      <w:pPr>
+        <w:ind w:left="2880" w:hanging="360"/>
+      </w:pPr>
+    </w:lvl>
+    <w:lvl w:ilvl="4" w:tplc="04160019" w:tentative="1">
+      <w:start w:val="1"/>
+      <w:numFmt w:val="lowerLetter"/>
+      <w:lvlText w:val="%5."/>
+      <w:lvlJc w:val="left"/>
+      <w:pPr>
+        <w:ind w:left="3600" w:hanging="360"/>
+      </w:pPr>
+    </w:lvl>
+    <w:lvl w:ilvl="5" w:tplc="0416001B" w:tentative="1">
+      <w:start w:val="1"/>
+      <w:numFmt w:val="lowerRoman"/>
+      <w:lvlText w:val="%6."/>
+      <w:lvlJc w:val="right"/>
+      <w:pPr>
+        <w:ind w:left="4320" w:hanging="180"/>
+      </w:pPr>
+    </w:lvl>
+    <w:lvl w:ilvl="6" w:tplc="0416000F" w:tentative="1">
+      <w:start w:val="1"/>
+      <w:numFmt w:val="decimal"/>
+      <w:lvlText w:val="%7."/>
+      <w:lvlJc w:val="left"/>
+      <w:pPr>
+        <w:ind w:left="5040" w:hanging="360"/>
+      </w:pPr>
+    </w:lvl>
+    <w:lvl w:ilvl="7" w:tplc="04160019" w:tentative="1">
+      <w:start w:val="1"/>
+      <w:numFmt w:val="lowerLetter"/>
+      <w:lvlText w:val="%8."/>
+      <w:lvlJc w:val="left"/>
+      <w:pPr>
+        <w:ind w:left="5760" w:hanging="360"/>
+      </w:pPr>
+    </w:lvl>
+    <w:lvl w:ilvl="8" w:tplc="0416001B" w:tentative="1">
+      <w:start w:val="1"/>
+      <w:numFmt w:val="lowerRoman"/>
+      <w:lvlText w:val="%9."/>
+      <w:lvlJc w:val="right"/>
+      <w:pPr>
+        <w:ind w:left="6480" w:hanging="180"/>
+      </w:pPr>
+    </w:lvl>
+  </w:abstractNum>
+  <w:abstractNum w:abstractNumId="34" w15:restartNumberingAfterBreak="0">
+    <w:nsid w:val="7AE73227"/>
+    <w:multiLevelType w:val="hybridMultilevel"/>
+    <w:tmpl w:val="317CF34C"/>
+    <w:lvl w:ilvl="0" w:tplc="0416000F">
+      <w:start w:val="1"/>
+      <w:numFmt w:val="decimal"/>
+      <w:lvlText w:val="%1."/>
+      <w:lvlJc w:val="left"/>
+      <w:pPr>
+        <w:ind w:left="720" w:hanging="360"/>
+      </w:pPr>
+      <w:rPr>
+        <w:rFonts w:hint="default"/>
+      </w:rPr>
+    </w:lvl>
+    <w:lvl w:ilvl="1" w:tplc="04160019" w:tentative="1">
+      <w:start w:val="1"/>
+      <w:numFmt w:val="lowerLetter"/>
+      <w:lvlText w:val="%2."/>
+      <w:lvlJc w:val="left"/>
+      <w:pPr>
+        <w:ind w:left="1440" w:hanging="360"/>
+      </w:pPr>
+    </w:lvl>
+    <w:lvl w:ilvl="2" w:tplc="0416001B" w:tentative="1">
+      <w:start w:val="1"/>
+      <w:numFmt w:val="lowerRoman"/>
+      <w:lvlText w:val="%3."/>
+      <w:lvlJc w:val="right"/>
+      <w:pPr>
+        <w:ind w:left="2160" w:hanging="180"/>
+      </w:pPr>
+    </w:lvl>
+    <w:lvl w:ilvl="3" w:tplc="0416000F" w:tentative="1">
+      <w:start w:val="1"/>
+      <w:numFmt w:val="decimal"/>
+      <w:lvlText w:val="%4."/>
+      <w:lvlJc w:val="left"/>
+      <w:pPr>
+        <w:ind w:left="2880" w:hanging="360"/>
+      </w:pPr>
+    </w:lvl>
+    <w:lvl w:ilvl="4" w:tplc="04160019" w:tentative="1">
+      <w:start w:val="1"/>
+      <w:numFmt w:val="lowerLetter"/>
+      <w:lvlText w:val="%5."/>
+      <w:lvlJc w:val="left"/>
+      <w:pPr>
+        <w:ind w:left="3600" w:hanging="360"/>
+      </w:pPr>
+    </w:lvl>
+    <w:lvl w:ilvl="5" w:tplc="0416001B" w:tentative="1">
+      <w:start w:val="1"/>
+      <w:numFmt w:val="lowerRoman"/>
+      <w:lvlText w:val="%6."/>
+      <w:lvlJc w:val="right"/>
+      <w:pPr>
+        <w:ind w:left="4320" w:hanging="180"/>
+      </w:pPr>
+    </w:lvl>
+    <w:lvl w:ilvl="6" w:tplc="0416000F" w:tentative="1">
+      <w:start w:val="1"/>
+      <w:numFmt w:val="decimal"/>
+      <w:lvlText w:val="%7."/>
+      <w:lvlJc w:val="left"/>
+      <w:pPr>
+        <w:ind w:left="5040" w:hanging="360"/>
+      </w:pPr>
+    </w:lvl>
+    <w:lvl w:ilvl="7" w:tplc="04160019" w:tentative="1">
+      <w:start w:val="1"/>
+      <w:numFmt w:val="lowerLetter"/>
+      <w:lvlText w:val="%8."/>
+      <w:lvlJc w:val="left"/>
+      <w:pPr>
+        <w:ind w:left="5760" w:hanging="360"/>
+      </w:pPr>
+    </w:lvl>
+    <w:lvl w:ilvl="8" w:tplc="0416001B" w:tentative="1">
+      <w:start w:val="1"/>
+      <w:numFmt w:val="lowerRoman"/>
+      <w:lvlText w:val="%9."/>
+      <w:lvlJc w:val="right"/>
+      <w:pPr>
+        <w:ind w:left="6480" w:hanging="180"/>
+      </w:pPr>
+    </w:lvl>
+  </w:abstractNum>
+  <w:abstractNum w:abstractNumId="35" w15:restartNumberingAfterBreak="0">
     <w:nsid w:val="7ECE749B"/>
     <w:multiLevelType w:val="hybridMultilevel"/>
     <w:tmpl w:val="E1460088"/>
@@ -31480,52 +33160,52 @@
     </w:lvl>
   </w:abstractNum>
   <w:num w:numId="1">
+    <w:abstractNumId w:val="31"/>
+  </w:num>
+  <w:num w:numId="2">
+    <w:abstractNumId w:val="28"/>
+  </w:num>
+  <w:num w:numId="3">
+    <w:abstractNumId w:val="7"/>
+  </w:num>
+  <w:num w:numId="4">
+    <w:abstractNumId w:val="20"/>
+  </w:num>
+  <w:num w:numId="5">
+    <w:abstractNumId w:val="15"/>
+  </w:num>
+  <w:num w:numId="6">
+    <w:abstractNumId w:val="9"/>
+  </w:num>
+  <w:num w:numId="7">
+    <w:abstractNumId w:val="10"/>
+  </w:num>
+  <w:num w:numId="8">
+    <w:abstractNumId w:val="29"/>
+  </w:num>
+  <w:num w:numId="9">
+    <w:abstractNumId w:val="8"/>
+  </w:num>
+  <w:num w:numId="10">
+    <w:abstractNumId w:val="17"/>
+  </w:num>
+  <w:num w:numId="11">
     <w:abstractNumId w:val="23"/>
   </w:num>
-  <w:num w:numId="2">
-    <w:abstractNumId w:val="20"/>
-  </w:num>
-  <w:num w:numId="3">
-    <w:abstractNumId w:val="5"/>
-  </w:num>
-  <w:num w:numId="4">
-    <w:abstractNumId w:val="14"/>
-  </w:num>
-  <w:num w:numId="5">
-    <w:abstractNumId w:val="11"/>
-  </w:num>
-  <w:num w:numId="6">
-    <w:abstractNumId w:val="7"/>
-  </w:num>
-  <w:num w:numId="7">
-    <w:abstractNumId w:val="8"/>
-  </w:num>
-  <w:num w:numId="8">
-    <w:abstractNumId w:val="21"/>
-  </w:num>
-  <w:num w:numId="9">
-    <w:abstractNumId w:val="6"/>
-  </w:num>
-  <w:num w:numId="10">
-    <w:abstractNumId w:val="12"/>
-  </w:num>
-  <w:num w:numId="11">
-    <w:abstractNumId w:val="16"/>
-  </w:num>
   <w:num w:numId="12">
-    <w:abstractNumId w:val="19"/>
+    <w:abstractNumId w:val="27"/>
   </w:num>
   <w:num w:numId="13">
     <w:abstractNumId w:val="0"/>
   </w:num>
   <w:num w:numId="14">
-    <w:abstractNumId w:val="24"/>
+    <w:abstractNumId w:val="34"/>
   </w:num>
   <w:num w:numId="15">
     <w:abstractNumId w:val="2"/>
   </w:num>
   <w:num w:numId="16">
-    <w:abstractNumId w:val="23"/>
+    <w:abstractNumId w:val="31"/>
     <w:lvlOverride w:ilvl="0">
       <w:startOverride w:val="1"/>
     </w:lvlOverride>
@@ -31555,7 +33235,7 @@
     </w:lvlOverride>
   </w:num>
   <w:num w:numId="17">
-    <w:abstractNumId w:val="23"/>
+    <w:abstractNumId w:val="31"/>
     <w:lvlOverride w:ilvl="0">
       <w:startOverride w:val="1"/>
     </w:lvlOverride>
@@ -31585,7 +33265,7 @@
     </w:lvlOverride>
   </w:num>
   <w:num w:numId="18">
-    <w:abstractNumId w:val="23"/>
+    <w:abstractNumId w:val="31"/>
     <w:lvlOverride w:ilvl="0">
       <w:startOverride w:val="1"/>
     </w:lvlOverride>
@@ -31615,7 +33295,7 @@
     </w:lvlOverride>
   </w:num>
   <w:num w:numId="19">
-    <w:abstractNumId w:val="23"/>
+    <w:abstractNumId w:val="31"/>
     <w:lvlOverride w:ilvl="0">
       <w:startOverride w:val="1"/>
     </w:lvlOverride>
@@ -31645,19 +33325,19 @@
     </w:lvlOverride>
   </w:num>
   <w:num w:numId="20">
-    <w:abstractNumId w:val="9"/>
+    <w:abstractNumId w:val="11"/>
   </w:num>
   <w:num w:numId="21">
+    <w:abstractNumId w:val="35"/>
+  </w:num>
+  <w:num w:numId="22">
     <w:abstractNumId w:val="25"/>
   </w:num>
-  <w:num w:numId="22">
-    <w:abstractNumId w:val="17"/>
-  </w:num>
   <w:num w:numId="23">
-    <w:abstractNumId w:val="10"/>
+    <w:abstractNumId w:val="14"/>
   </w:num>
   <w:num w:numId="24">
-    <w:abstractNumId w:val="23"/>
+    <w:abstractNumId w:val="31"/>
     <w:lvlOverride w:ilvl="0">
       <w:startOverride w:val="1"/>
     </w:lvlOverride>
@@ -31687,13 +33367,13 @@
     </w:lvlOverride>
   </w:num>
   <w:num w:numId="25">
-    <w:abstractNumId w:val="22"/>
+    <w:abstractNumId w:val="30"/>
   </w:num>
   <w:num w:numId="26">
-    <w:abstractNumId w:val="13"/>
+    <w:abstractNumId w:val="19"/>
   </w:num>
   <w:num w:numId="27">
-    <w:abstractNumId w:val="18"/>
+    <w:abstractNumId w:val="26"/>
   </w:num>
   <w:num w:numId="28">
     <w:abstractNumId w:val="3"/>
@@ -31702,10 +33382,46 @@
     <w:abstractNumId w:val="1"/>
   </w:num>
   <w:num w:numId="30">
-    <w:abstractNumId w:val="15"/>
+    <w:abstractNumId w:val="21"/>
   </w:num>
   <w:num w:numId="31">
     <w:abstractNumId w:val="4"/>
+  </w:num>
+  <w:num w:numId="32">
+    <w:abstractNumId w:val="5"/>
+  </w:num>
+  <w:num w:numId="33">
+    <w:abstractNumId w:val="12"/>
+  </w:num>
+  <w:num w:numId="34">
+    <w:abstractNumId w:val="6"/>
+  </w:num>
+  <w:num w:numId="35">
+    <w:abstractNumId w:val="13"/>
+  </w:num>
+  <w:num w:numId="36">
+    <w:abstractNumId w:val="16"/>
+  </w:num>
+  <w:num w:numId="37">
+    <w:abstractNumId w:val="32"/>
+  </w:num>
+  <w:num w:numId="38">
+    <w:abstractNumId w:val="22"/>
+  </w:num>
+  <w:num w:numId="39">
+    <w:abstractNumId w:val="24"/>
+  </w:num>
+  <w:num w:numId="40">
+    <w:abstractNumId w:val="33"/>
+  </w:num>
+  <w:num w:numId="41">
+    <w:abstractNumId w:val="31"/>
+  </w:num>
+  <w:num w:numId="42">
+    <w:abstractNumId w:val="31"/>
+  </w:num>
+  <w:num w:numId="43">
+    <w:abstractNumId w:val="18"/>
   </w:num>
   <w:numIdMacAtCleanup w:val="31"/>
 </w:numbering>
@@ -33477,7 +35193,7 @@
 </file>
 
 <file path=customXml/itemProps1.xml><?xml version="1.0" encoding="utf-8"?>
-<ds:datastoreItem xmlns:ds="http://schemas.openxmlformats.org/officeDocument/2006/customXml" ds:itemID="{6E281AC0-DD1C-4579-8029-632ABF1CF535}">
+<ds:datastoreItem xmlns:ds="http://schemas.openxmlformats.org/officeDocument/2006/customXml" ds:itemID="{95801533-0384-4BF4-8839-5D5AC7E94696}">
   <ds:schemaRefs>
     <ds:schemaRef ds:uri="http://schemas.openxmlformats.org/officeDocument/2006/bibliography"/>
   </ds:schemaRefs>

</xml_diff>